<commit_message>
Adicionando espaço no parágrafo
</commit_message>
<xml_diff>
--- a/Modelo TCC Liceu Santista 2 - Copia.docx
+++ b/Modelo TCC Liceu Santista 2 - Copia.docx
@@ -2071,6 +2071,7 @@
     <w:p>
       <w:pPr>
         <w:spacing w:before="240" w:after="240" w:line="360" w:lineRule="auto"/>
+        <w:ind w:firstLine="708"/>
       </w:pPr>
       <w:r>
         <w:rPr>
@@ -2118,6 +2119,7 @@
     <w:p>
       <w:pPr>
         <w:spacing w:before="240" w:after="240" w:line="360" w:lineRule="auto"/>
+        <w:ind w:firstLine="708"/>
         <w:rPr>
           <w:rFonts w:ascii="Arial" w:eastAsia="Arial" w:hAnsi="Arial" w:cs="Arial"/>
           <w:sz w:val="24"/>
@@ -2210,6 +2212,7 @@
     <w:p>
       <w:pPr>
         <w:spacing w:before="240" w:after="240" w:line="360" w:lineRule="auto"/>
+        <w:ind w:firstLine="708"/>
       </w:pPr>
       <w:r>
         <w:rPr>
@@ -2223,6 +2226,7 @@
     <w:p>
       <w:pPr>
         <w:spacing w:before="240" w:after="240" w:line="360" w:lineRule="auto"/>
+        <w:ind w:firstLine="708"/>
         <w:rPr>
           <w:rFonts w:ascii="Arial" w:eastAsia="Arial" w:hAnsi="Arial" w:cs="Arial"/>
           <w:sz w:val="24"/>
@@ -8102,7 +8106,7 @@
       <w:pPr>
         <w:pStyle w:val="Corpodetexto"/>
         <w:spacing w:before="1" w:line="360" w:lineRule="auto"/>
-        <w:ind w:right="415"/>
+        <w:ind w:right="415" w:firstLine="708"/>
         <w:jc w:val="both"/>
         <w:rPr>
           <w:rFonts w:ascii="Arial" w:hAnsi="Arial" w:cs="Arial"/>
@@ -8562,7 +8566,7 @@
       <w:pPr>
         <w:pStyle w:val="Corpodetexto"/>
         <w:spacing w:line="360" w:lineRule="auto"/>
-        <w:ind w:right="416"/>
+        <w:ind w:right="416" w:firstLine="708"/>
         <w:jc w:val="both"/>
         <w:rPr>
           <w:rFonts w:ascii="Arial" w:hAnsi="Arial" w:cs="Arial"/>
@@ -9079,7 +9083,7 @@
       <w:pPr>
         <w:pStyle w:val="Corpodetexto"/>
         <w:spacing w:line="360" w:lineRule="auto"/>
-        <w:ind w:right="420"/>
+        <w:ind w:right="420" w:firstLine="708"/>
         <w:jc w:val="both"/>
         <w:rPr>
           <w:rFonts w:ascii="Arial" w:hAnsi="Arial" w:cs="Arial"/>
@@ -9444,7 +9448,7 @@
       <w:pPr>
         <w:pStyle w:val="Corpodetexto"/>
         <w:spacing w:line="360" w:lineRule="auto"/>
-        <w:ind w:right="415"/>
+        <w:ind w:right="415" w:firstLine="708"/>
         <w:jc w:val="both"/>
         <w:rPr>
           <w:rFonts w:ascii="Arial" w:hAnsi="Arial" w:cs="Arial"/>
@@ -9876,7 +9880,7 @@
       <w:pPr>
         <w:pStyle w:val="Corpodetexto"/>
         <w:spacing w:line="360" w:lineRule="auto"/>
-        <w:ind w:right="427"/>
+        <w:ind w:right="427" w:firstLine="708"/>
         <w:jc w:val="both"/>
         <w:rPr>
           <w:rFonts w:ascii="Arial" w:hAnsi="Arial" w:cs="Arial"/>
@@ -10106,6 +10110,7 @@
       <w:pPr>
         <w:pStyle w:val="Corpodetexto"/>
         <w:spacing w:line="360" w:lineRule="auto"/>
+        <w:ind w:firstLine="708"/>
         <w:jc w:val="both"/>
         <w:rPr>
           <w:rFonts w:ascii="Arial" w:hAnsi="Arial" w:cs="Arial"/>
@@ -10870,7 +10875,7 @@
       <w:pPr>
         <w:pStyle w:val="Corpodetexto"/>
         <w:spacing w:line="360" w:lineRule="auto"/>
-        <w:ind w:right="411"/>
+        <w:ind w:right="411" w:firstLine="708"/>
         <w:jc w:val="both"/>
         <w:rPr>
           <w:rFonts w:ascii="Arial" w:hAnsi="Arial" w:cs="Arial"/>
@@ -11086,6 +11091,102 @@
           <w:szCs w:val="24"/>
         </w:rPr>
         <w:t>.</w:t>
+      </w:r>
+    </w:p>
+    <w:p>
+      <w:pPr>
+        <w:pStyle w:val="Corpodetexto"/>
+        <w:spacing w:before="57" w:line="360" w:lineRule="auto"/>
+        <w:ind w:right="416" w:firstLine="708"/>
+        <w:jc w:val="both"/>
+        <w:rPr>
+          <w:rFonts w:ascii="Arial" w:hAnsi="Arial" w:cs="Arial"/>
+          <w:b w:val="0"/>
+          <w:sz w:val="24"/>
+          <w:szCs w:val="24"/>
+        </w:rPr>
+      </w:pPr>
+      <w:r>
+        <w:rPr>
+          <w:rFonts w:ascii="Arial" w:hAnsi="Arial" w:cs="Arial"/>
+          <w:b w:val="0"/>
+          <w:sz w:val="24"/>
+          <w:szCs w:val="24"/>
+        </w:rPr>
+        <w:t xml:space="preserve">Uma </w:t>
+      </w:r>
+      <w:r>
+        <w:rPr>
+          <w:rFonts w:ascii="Arial" w:hAnsi="Arial" w:cs="Arial"/>
+          <w:b w:val="0"/>
+          <w:sz w:val="24"/>
+          <w:szCs w:val="24"/>
+        </w:rPr>
+        <w:t>adversidade a ser</w:t>
+      </w:r>
+      <w:r>
+        <w:rPr>
+          <w:rFonts w:ascii="Arial" w:hAnsi="Arial" w:cs="Arial"/>
+          <w:b w:val="0"/>
+          <w:sz w:val="24"/>
+          <w:szCs w:val="24"/>
+        </w:rPr>
+        <w:t xml:space="preserve"> </w:t>
+      </w:r>
+      <w:r>
+        <w:rPr>
+          <w:rFonts w:ascii="Arial" w:hAnsi="Arial" w:cs="Arial"/>
+          <w:b w:val="0"/>
+          <w:sz w:val="24"/>
+          <w:szCs w:val="24"/>
+        </w:rPr>
+        <w:t>enfrentada, é em relação a aptidão dos alunos para realizarem testes</w:t>
+      </w:r>
+      <w:r>
+        <w:rPr>
+          <w:rFonts w:ascii="Arial" w:hAnsi="Arial" w:cs="Arial"/>
+          <w:b w:val="0"/>
+          <w:sz w:val="24"/>
+          <w:szCs w:val="24"/>
+        </w:rPr>
+        <w:t>, estes testes são como provas escritas e práticas</w:t>
+      </w:r>
+      <w:r>
+        <w:rPr>
+          <w:rFonts w:ascii="Arial" w:hAnsi="Arial" w:cs="Arial"/>
+          <w:b w:val="0"/>
+          <w:sz w:val="24"/>
+          <w:szCs w:val="24"/>
+        </w:rPr>
+        <w:t>, seja</w:t>
+      </w:r>
+      <w:r>
+        <w:rPr>
+          <w:rFonts w:ascii="Arial" w:hAnsi="Arial" w:cs="Arial"/>
+          <w:b w:val="0"/>
+          <w:spacing w:val="-2"/>
+          <w:sz w:val="24"/>
+          <w:szCs w:val="24"/>
+        </w:rPr>
+        <w:t xml:space="preserve"> </w:t>
+      </w:r>
+      <w:r>
+        <w:rPr>
+          <w:rFonts w:ascii="Arial" w:hAnsi="Arial" w:cs="Arial"/>
+          <w:b w:val="0"/>
+          <w:sz w:val="24"/>
+          <w:szCs w:val="24"/>
+        </w:rPr>
+        <w:t xml:space="preserve">para cultos de jovens, cultos oficiais por chance ou oficialização. </w:t>
+      </w:r>
+      <w:r>
+        <w:rPr>
+          <w:rFonts w:ascii="Arial" w:hAnsi="Arial" w:cs="Arial"/>
+          <w:b w:val="0"/>
+          <w:sz w:val="24"/>
+          <w:szCs w:val="24"/>
+        </w:rPr>
+        <w:t xml:space="preserve">A não </w:t>
       </w:r>
     </w:p>
     <w:p>
@@ -11101,161 +11202,6 @@
           <w:szCs w:val="24"/>
         </w:rPr>
       </w:pPr>
-      <w:r>
-        <w:rPr>
-          <w:rFonts w:ascii="Arial" w:hAnsi="Arial" w:cs="Arial"/>
-          <w:b w:val="0"/>
-          <w:sz w:val="24"/>
-          <w:szCs w:val="24"/>
-        </w:rPr>
-        <w:t xml:space="preserve">Uma </w:t>
-      </w:r>
-      <w:r>
-        <w:rPr>
-          <w:rFonts w:ascii="Arial" w:hAnsi="Arial" w:cs="Arial"/>
-          <w:b w:val="0"/>
-          <w:sz w:val="24"/>
-          <w:szCs w:val="24"/>
-        </w:rPr>
-        <w:t>adversidade a ser</w:t>
-      </w:r>
-      <w:r>
-        <w:rPr>
-          <w:rFonts w:ascii="Arial" w:hAnsi="Arial" w:cs="Arial"/>
-          <w:b w:val="0"/>
-          <w:sz w:val="24"/>
-          <w:szCs w:val="24"/>
-        </w:rPr>
-        <w:t xml:space="preserve"> </w:t>
-      </w:r>
-      <w:r>
-        <w:rPr>
-          <w:rFonts w:ascii="Arial" w:hAnsi="Arial" w:cs="Arial"/>
-          <w:b w:val="0"/>
-          <w:sz w:val="24"/>
-          <w:szCs w:val="24"/>
-        </w:rPr>
-        <w:t>enfrentada, é em relação a aptidão dos alunos para realizarem testes</w:t>
-      </w:r>
-      <w:r>
-        <w:rPr>
-          <w:rFonts w:ascii="Arial" w:hAnsi="Arial" w:cs="Arial"/>
-          <w:b w:val="0"/>
-          <w:sz w:val="24"/>
-          <w:szCs w:val="24"/>
-        </w:rPr>
-        <w:t>, estes testes são como provas escritas e práticas</w:t>
-      </w:r>
-      <w:r>
-        <w:rPr>
-          <w:rFonts w:ascii="Arial" w:hAnsi="Arial" w:cs="Arial"/>
-          <w:b w:val="0"/>
-          <w:sz w:val="24"/>
-          <w:szCs w:val="24"/>
-        </w:rPr>
-        <w:t>, seja</w:t>
-      </w:r>
-      <w:r>
-        <w:rPr>
-          <w:rFonts w:ascii="Arial" w:hAnsi="Arial" w:cs="Arial"/>
-          <w:b w:val="0"/>
-          <w:spacing w:val="-2"/>
-          <w:sz w:val="24"/>
-          <w:szCs w:val="24"/>
-        </w:rPr>
-        <w:t xml:space="preserve"> </w:t>
-      </w:r>
-      <w:r>
-        <w:rPr>
-          <w:rFonts w:ascii="Arial" w:hAnsi="Arial" w:cs="Arial"/>
-          <w:b w:val="0"/>
-          <w:sz w:val="24"/>
-          <w:szCs w:val="24"/>
-        </w:rPr>
-        <w:t xml:space="preserve">para cultos de jovens, cultos oficiais por chance ou oficialização. </w:t>
-      </w:r>
-      <w:r>
-        <w:rPr>
-          <w:rFonts w:ascii="Arial" w:hAnsi="Arial" w:cs="Arial"/>
-          <w:b w:val="0"/>
-          <w:sz w:val="24"/>
-          <w:szCs w:val="24"/>
-        </w:rPr>
-        <w:t>A não existência de</w:t>
-      </w:r>
-      <w:r>
-        <w:rPr>
-          <w:rFonts w:ascii="Arial" w:hAnsi="Arial" w:cs="Arial"/>
-          <w:b w:val="0"/>
-          <w:spacing w:val="-2"/>
-          <w:sz w:val="24"/>
-          <w:szCs w:val="24"/>
-        </w:rPr>
-        <w:t xml:space="preserve"> </w:t>
-      </w:r>
-      <w:r>
-        <w:rPr>
-          <w:rFonts w:ascii="Arial" w:hAnsi="Arial" w:cs="Arial"/>
-          <w:b w:val="0"/>
-          <w:sz w:val="24"/>
-          <w:szCs w:val="24"/>
-        </w:rPr>
-        <w:t>um sistema</w:t>
-      </w:r>
-      <w:r>
-        <w:rPr>
-          <w:rFonts w:ascii="Arial" w:hAnsi="Arial" w:cs="Arial"/>
-          <w:b w:val="0"/>
-          <w:sz w:val="24"/>
-          <w:szCs w:val="24"/>
-        </w:rPr>
-        <w:t xml:space="preserve"> gerenciador</w:t>
-      </w:r>
-      <w:r>
-        <w:rPr>
-          <w:rFonts w:ascii="Arial" w:hAnsi="Arial" w:cs="Arial"/>
-          <w:b w:val="0"/>
-          <w:sz w:val="24"/>
-          <w:szCs w:val="24"/>
-        </w:rPr>
-        <w:t>,</w:t>
-      </w:r>
-      <w:r>
-        <w:rPr>
-          <w:rFonts w:ascii="Arial" w:hAnsi="Arial" w:cs="Arial"/>
-          <w:b w:val="0"/>
-          <w:sz w:val="24"/>
-          <w:szCs w:val="24"/>
-        </w:rPr>
-        <w:t xml:space="preserve"> </w:t>
-      </w:r>
-      <w:r>
-        <w:rPr>
-          <w:rFonts w:ascii="Arial" w:hAnsi="Arial" w:cs="Arial"/>
-          <w:b w:val="0"/>
-          <w:sz w:val="24"/>
-          <w:szCs w:val="24"/>
-        </w:rPr>
-        <w:t>com o propósito de saber a possibilidade de o</w:t>
-      </w:r>
-      <w:r>
-        <w:rPr>
-          <w:rFonts w:ascii="Arial" w:hAnsi="Arial" w:cs="Arial"/>
-          <w:b w:val="0"/>
-          <w:sz w:val="24"/>
-          <w:szCs w:val="24"/>
-        </w:rPr>
-        <w:t xml:space="preserve"> </w:t>
-      </w:r>
-      <w:r>
-        <w:rPr>
-          <w:rFonts w:ascii="Arial" w:hAnsi="Arial" w:cs="Arial"/>
-          <w:b w:val="0"/>
-          <w:sz w:val="24"/>
-          <w:szCs w:val="24"/>
-        </w:rPr>
-        <w:t xml:space="preserve">aluno </w:t>
-      </w:r>
     </w:p>
     <w:p>
       <w:pPr>
@@ -11270,12 +11216,94 @@
           <w:szCs w:val="24"/>
         </w:rPr>
       </w:pPr>
+      <w:r>
+        <w:rPr>
+          <w:rFonts w:ascii="Arial" w:hAnsi="Arial" w:cs="Arial"/>
+          <w:b w:val="0"/>
+          <w:sz w:val="24"/>
+          <w:szCs w:val="24"/>
+        </w:rPr>
+        <w:t>existência de</w:t>
+      </w:r>
+      <w:r>
+        <w:rPr>
+          <w:rFonts w:ascii="Arial" w:hAnsi="Arial" w:cs="Arial"/>
+          <w:b w:val="0"/>
+          <w:spacing w:val="-2"/>
+          <w:sz w:val="24"/>
+          <w:szCs w:val="24"/>
+        </w:rPr>
+        <w:t xml:space="preserve"> </w:t>
+      </w:r>
+      <w:r>
+        <w:rPr>
+          <w:rFonts w:ascii="Arial" w:hAnsi="Arial" w:cs="Arial"/>
+          <w:b w:val="0"/>
+          <w:sz w:val="24"/>
+          <w:szCs w:val="24"/>
+        </w:rPr>
+        <w:t>um sistema</w:t>
+      </w:r>
+      <w:r>
+        <w:rPr>
+          <w:rFonts w:ascii="Arial" w:hAnsi="Arial" w:cs="Arial"/>
+          <w:b w:val="0"/>
+          <w:sz w:val="24"/>
+          <w:szCs w:val="24"/>
+        </w:rPr>
+        <w:t xml:space="preserve"> gerenciador</w:t>
+      </w:r>
+      <w:r>
+        <w:rPr>
+          <w:rFonts w:ascii="Arial" w:hAnsi="Arial" w:cs="Arial"/>
+          <w:b w:val="0"/>
+          <w:sz w:val="24"/>
+          <w:szCs w:val="24"/>
+        </w:rPr>
+        <w:t>,</w:t>
+      </w:r>
+      <w:r>
+        <w:rPr>
+          <w:rFonts w:ascii="Arial" w:hAnsi="Arial" w:cs="Arial"/>
+          <w:b w:val="0"/>
+          <w:sz w:val="24"/>
+          <w:szCs w:val="24"/>
+        </w:rPr>
+        <w:t xml:space="preserve"> </w:t>
+      </w:r>
+      <w:r>
+        <w:rPr>
+          <w:rFonts w:ascii="Arial" w:hAnsi="Arial" w:cs="Arial"/>
+          <w:b w:val="0"/>
+          <w:sz w:val="24"/>
+          <w:szCs w:val="24"/>
+        </w:rPr>
+        <w:t>com o propósito de saber a possibilidade de o</w:t>
+      </w:r>
+      <w:r>
+        <w:rPr>
+          <w:rFonts w:ascii="Arial" w:hAnsi="Arial" w:cs="Arial"/>
+          <w:b w:val="0"/>
+          <w:sz w:val="24"/>
+          <w:szCs w:val="24"/>
+        </w:rPr>
+        <w:t xml:space="preserve"> </w:t>
+      </w:r>
+      <w:r>
+        <w:rPr>
+          <w:rFonts w:ascii="Arial" w:hAnsi="Arial" w:cs="Arial"/>
+          <w:b w:val="0"/>
+          <w:sz w:val="24"/>
+          <w:szCs w:val="24"/>
+        </w:rPr>
+        <w:t xml:space="preserve">aluno </w:t>
+      </w:r>
     </w:p>
     <w:p>
       <w:pPr>
         <w:pStyle w:val="Corpodetexto"/>
         <w:spacing w:before="57" w:line="360" w:lineRule="auto"/>
-        <w:ind w:right="416"/>
+        <w:ind w:right="416" w:firstLine="708"/>
         <w:jc w:val="both"/>
         <w:rPr>
           <w:rFonts w:ascii="Arial" w:hAnsi="Arial" w:cs="Arial"/>
@@ -11343,7 +11371,7 @@
       <w:pPr>
         <w:pStyle w:val="Corpodetexto"/>
         <w:spacing w:before="62" w:line="360" w:lineRule="auto"/>
-        <w:ind w:right="416"/>
+        <w:ind w:right="416" w:firstLine="708"/>
         <w:jc w:val="both"/>
         <w:rPr>
           <w:rFonts w:ascii="Arial" w:hAnsi="Arial" w:cs="Arial"/>
@@ -11557,7 +11585,7 @@
       <w:pPr>
         <w:pStyle w:val="Corpodetexto"/>
         <w:spacing w:before="80" w:line="360" w:lineRule="auto"/>
-        <w:ind w:right="426"/>
+        <w:ind w:right="426" w:firstLine="708"/>
         <w:jc w:val="both"/>
         <w:rPr>
           <w:rFonts w:ascii="Arial" w:hAnsi="Arial" w:cs="Arial"/>
@@ -11643,6 +11671,7 @@
         <w:contextualSpacing w:val="0"/>
         <w:rPr>
           <w:rFonts w:cs="Arial"/>
+          <w:spacing w:val="-2"/>
           <w:szCs w:val="24"/>
         </w:rPr>
       </w:pPr>
@@ -11674,25 +11703,13 @@
       <w:bookmarkEnd w:id="19"/>
       <w:bookmarkEnd w:id="20"/>
     </w:p>
-    <w:p>
-      <w:pPr>
-        <w:pStyle w:val="Corpodetexto"/>
-        <w:spacing w:before="38" w:line="360" w:lineRule="auto"/>
-        <w:jc w:val="both"/>
-        <w:rPr>
-          <w:rFonts w:ascii="Arial" w:hAnsi="Arial" w:cs="Arial"/>
-          <w:b w:val="0"/>
-          <w:sz w:val="24"/>
-          <w:szCs w:val="24"/>
-        </w:rPr>
-      </w:pPr>
-    </w:p>
+    <w:p/>
     <w:p>
       <w:pPr>
         <w:pStyle w:val="Corpodetexto"/>
         <w:shd w:val="clear" w:color="auto" w:fill="FFFFFF" w:themeFill="background1"/>
         <w:spacing w:line="360" w:lineRule="auto"/>
-        <w:ind w:right="431"/>
+        <w:ind w:right="431" w:firstLine="708"/>
         <w:jc w:val="both"/>
         <w:rPr>
           <w:rFonts w:ascii="Arial" w:hAnsi="Arial" w:cs="Arial"/>
@@ -11734,7 +11751,7 @@
         <w:pStyle w:val="Corpodetexto"/>
         <w:shd w:val="clear" w:color="auto" w:fill="FFFFFF" w:themeFill="background1"/>
         <w:spacing w:before="3" w:line="360" w:lineRule="auto"/>
-        <w:ind w:right="431"/>
+        <w:ind w:right="431" w:firstLine="708"/>
         <w:jc w:val="both"/>
         <w:rPr>
           <w:rFonts w:ascii="Arial" w:hAnsi="Arial" w:cs="Arial"/>
@@ -11856,6 +11873,7 @@
         <w:contextualSpacing w:val="0"/>
         <w:rPr>
           <w:rFonts w:cs="Arial"/>
+          <w:spacing w:val="-2"/>
           <w:szCs w:val="24"/>
         </w:rPr>
       </w:pPr>
@@ -11889,24 +11907,12 @@
       <w:bookmarkEnd w:id="22"/>
       <w:bookmarkEnd w:id="23"/>
     </w:p>
+    <w:p/>
     <w:p>
       <w:pPr>
         <w:pStyle w:val="Corpodetexto"/>
-        <w:spacing w:before="63" w:line="360" w:lineRule="auto"/>
-        <w:jc w:val="both"/>
-        <w:rPr>
-          <w:rFonts w:ascii="Arial" w:hAnsi="Arial" w:cs="Arial"/>
-          <w:b w:val="0"/>
-          <w:sz w:val="24"/>
-          <w:szCs w:val="24"/>
-        </w:rPr>
-      </w:pPr>
-    </w:p>
-    <w:p>
-      <w:pPr>
-        <w:pStyle w:val="Corpodetexto"/>
-        <w:spacing w:line="360" w:lineRule="auto"/>
-        <w:ind w:right="428"/>
+        <w:spacing w:line="360" w:lineRule="auto"/>
+        <w:ind w:right="428" w:firstLine="708"/>
         <w:jc w:val="both"/>
         <w:rPr>
           <w:rFonts w:ascii="Arial" w:hAnsi="Arial" w:cs="Arial"/>
@@ -12242,7 +12248,7 @@
       <w:pPr>
         <w:pStyle w:val="Corpodetexto"/>
         <w:spacing w:before="7" w:line="360" w:lineRule="auto"/>
-        <w:ind w:right="419"/>
+        <w:ind w:right="419" w:firstLine="708"/>
         <w:jc w:val="both"/>
         <w:rPr>
           <w:rFonts w:ascii="Arial" w:hAnsi="Arial" w:cs="Arial"/>
@@ -13114,7 +13120,7 @@
       <w:pPr>
         <w:pStyle w:val="Corpodetexto"/>
         <w:spacing w:line="360" w:lineRule="auto"/>
-        <w:ind w:right="267"/>
+        <w:ind w:right="267" w:firstLine="708"/>
         <w:jc w:val="both"/>
         <w:rPr>
           <w:rFonts w:ascii="Arial" w:hAnsi="Arial" w:cs="Arial"/>
@@ -13492,14 +13498,14 @@
           <w:sz w:val="24"/>
           <w:szCs w:val="24"/>
         </w:rPr>
-        <w:t xml:space="preserve">aplicativos dedicados que promovem a interação entre alunos e professores, sendo uma escolha interessante para </w:t>
+        <w:t>aplicativos dedicados que promovem a interação entre alunos e professores, sendo uma escolha interessante para escolas que priorizam a modernização dos processos internos e a comunicação eficiente.</w:t>
       </w:r>
     </w:p>
     <w:p>
       <w:pPr>
         <w:pStyle w:val="Corpodetexto"/>
         <w:spacing w:line="360" w:lineRule="auto"/>
-        <w:ind w:right="267"/>
+        <w:ind w:right="272" w:firstLine="708"/>
         <w:jc w:val="both"/>
         <w:rPr>
           <w:rFonts w:ascii="Arial" w:hAnsi="Arial" w:cs="Arial"/>
@@ -13508,79 +13514,272 @@
           <w:szCs w:val="24"/>
         </w:rPr>
       </w:pPr>
-    </w:p>
-    <w:p>
-      <w:pPr>
-        <w:pStyle w:val="Corpodetexto"/>
-        <w:spacing w:line="360" w:lineRule="auto"/>
-        <w:ind w:right="267"/>
-        <w:jc w:val="both"/>
-        <w:rPr>
-          <w:rFonts w:ascii="Arial" w:hAnsi="Arial" w:cs="Arial"/>
-          <w:b w:val="0"/>
-          <w:sz w:val="24"/>
-          <w:szCs w:val="24"/>
-        </w:rPr>
-      </w:pPr>
-      <w:r>
-        <w:rPr>
-          <w:rFonts w:ascii="Arial" w:hAnsi="Arial" w:cs="Arial"/>
-          <w:b w:val="0"/>
-          <w:sz w:val="24"/>
-          <w:szCs w:val="24"/>
-        </w:rPr>
-        <w:t xml:space="preserve">escolas que priorizam a modernização dos processos internos e a comunicação </w:t>
-      </w:r>
-    </w:p>
-    <w:p>
-      <w:pPr>
-        <w:pStyle w:val="Corpodetexto"/>
-        <w:spacing w:line="360" w:lineRule="auto"/>
-        <w:ind w:right="267"/>
-        <w:jc w:val="both"/>
-        <w:rPr>
-          <w:rFonts w:ascii="Arial" w:hAnsi="Arial" w:cs="Arial"/>
-          <w:b w:val="0"/>
-          <w:sz w:val="24"/>
-          <w:szCs w:val="24"/>
-        </w:rPr>
-      </w:pPr>
-    </w:p>
-    <w:p>
-      <w:pPr>
-        <w:pStyle w:val="Corpodetexto"/>
-        <w:spacing w:line="360" w:lineRule="auto"/>
-        <w:ind w:right="267"/>
-        <w:jc w:val="both"/>
-        <w:rPr>
-          <w:rFonts w:ascii="Arial" w:hAnsi="Arial" w:cs="Arial"/>
-          <w:b w:val="0"/>
-          <w:sz w:val="24"/>
-          <w:szCs w:val="24"/>
-        </w:rPr>
-      </w:pPr>
-    </w:p>
-    <w:p>
-      <w:pPr>
-        <w:pStyle w:val="Corpodetexto"/>
-        <w:spacing w:line="360" w:lineRule="auto"/>
-        <w:ind w:right="267"/>
-        <w:jc w:val="both"/>
-        <w:rPr>
-          <w:rFonts w:ascii="Arial" w:hAnsi="Arial" w:cs="Arial"/>
-          <w:b w:val="0"/>
-          <w:sz w:val="24"/>
-          <w:szCs w:val="24"/>
-        </w:rPr>
-      </w:pPr>
-      <w:r>
-        <w:rPr>
-          <w:rFonts w:ascii="Arial" w:hAnsi="Arial" w:cs="Arial"/>
-          <w:b w:val="0"/>
-          <w:sz w:val="24"/>
-          <w:szCs w:val="24"/>
-        </w:rPr>
-        <w:t>eficiente.</w:t>
+      <w:r>
+        <w:rPr>
+          <w:rFonts w:ascii="Arial" w:hAnsi="Arial" w:cs="Arial"/>
+          <w:b w:val="0"/>
+          <w:sz w:val="24"/>
+          <w:szCs w:val="24"/>
+        </w:rPr>
+        <w:t>Por</w:t>
+      </w:r>
+      <w:r>
+        <w:rPr>
+          <w:rFonts w:ascii="Arial" w:hAnsi="Arial" w:cs="Arial"/>
+          <w:b w:val="0"/>
+          <w:spacing w:val="-16"/>
+          <w:sz w:val="24"/>
+          <w:szCs w:val="24"/>
+        </w:rPr>
+        <w:t xml:space="preserve"> </w:t>
+      </w:r>
+      <w:r>
+        <w:rPr>
+          <w:rFonts w:ascii="Arial" w:hAnsi="Arial" w:cs="Arial"/>
+          <w:b w:val="0"/>
+          <w:sz w:val="24"/>
+          <w:szCs w:val="24"/>
+        </w:rPr>
+        <w:t>fim,</w:t>
+      </w:r>
+      <w:r>
+        <w:rPr>
+          <w:rFonts w:ascii="Arial" w:hAnsi="Arial" w:cs="Arial"/>
+          <w:b w:val="0"/>
+          <w:spacing w:val="-16"/>
+          <w:sz w:val="24"/>
+          <w:szCs w:val="24"/>
+        </w:rPr>
+        <w:t xml:space="preserve"> </w:t>
+      </w:r>
+      <w:r>
+        <w:rPr>
+          <w:rFonts w:ascii="Arial" w:hAnsi="Arial" w:cs="Arial"/>
+          <w:b w:val="0"/>
+          <w:sz w:val="24"/>
+          <w:szCs w:val="24"/>
+        </w:rPr>
+        <w:t>temos</w:t>
+      </w:r>
+      <w:r>
+        <w:rPr>
+          <w:rFonts w:ascii="Arial" w:hAnsi="Arial" w:cs="Arial"/>
+          <w:b w:val="0"/>
+          <w:spacing w:val="-15"/>
+          <w:sz w:val="24"/>
+          <w:szCs w:val="24"/>
+        </w:rPr>
+        <w:t xml:space="preserve"> </w:t>
+      </w:r>
+      <w:r>
+        <w:rPr>
+          <w:rFonts w:ascii="Arial" w:hAnsi="Arial" w:cs="Arial"/>
+          <w:b w:val="0"/>
+          <w:sz w:val="24"/>
+          <w:szCs w:val="24"/>
+        </w:rPr>
+        <w:t>o</w:t>
+      </w:r>
+      <w:r>
+        <w:rPr>
+          <w:rFonts w:ascii="Arial" w:hAnsi="Arial" w:cs="Arial"/>
+          <w:b w:val="0"/>
+          <w:spacing w:val="-13"/>
+          <w:sz w:val="24"/>
+          <w:szCs w:val="24"/>
+        </w:rPr>
+        <w:t xml:space="preserve"> </w:t>
+      </w:r>
+      <w:proofErr w:type="spellStart"/>
+      <w:r>
+        <w:rPr>
+          <w:rFonts w:ascii="Arial" w:hAnsi="Arial" w:cs="Arial"/>
+          <w:b w:val="0"/>
+          <w:sz w:val="24"/>
+          <w:szCs w:val="24"/>
+        </w:rPr>
+        <w:t>KurZy</w:t>
+      </w:r>
+      <w:proofErr w:type="spellEnd"/>
+      <w:r>
+        <w:rPr>
+          <w:rFonts w:ascii="Arial" w:hAnsi="Arial" w:cs="Arial"/>
+          <w:b w:val="0"/>
+          <w:sz w:val="24"/>
+          <w:szCs w:val="24"/>
+        </w:rPr>
+        <w:t>,</w:t>
+      </w:r>
+      <w:r>
+        <w:rPr>
+          <w:rFonts w:ascii="Arial" w:hAnsi="Arial" w:cs="Arial"/>
+          <w:b w:val="0"/>
+          <w:spacing w:val="-16"/>
+          <w:sz w:val="24"/>
+          <w:szCs w:val="24"/>
+        </w:rPr>
+        <w:t xml:space="preserve"> </w:t>
+      </w:r>
+      <w:r>
+        <w:rPr>
+          <w:rFonts w:ascii="Arial" w:hAnsi="Arial" w:cs="Arial"/>
+          <w:b w:val="0"/>
+          <w:sz w:val="24"/>
+          <w:szCs w:val="24"/>
+        </w:rPr>
+        <w:t>um</w:t>
+      </w:r>
+      <w:r>
+        <w:rPr>
+          <w:rFonts w:ascii="Arial" w:hAnsi="Arial" w:cs="Arial"/>
+          <w:b w:val="0"/>
+          <w:spacing w:val="-15"/>
+          <w:sz w:val="24"/>
+          <w:szCs w:val="24"/>
+        </w:rPr>
+        <w:t xml:space="preserve"> </w:t>
+      </w:r>
+      <w:r>
+        <w:rPr>
+          <w:rFonts w:ascii="Arial" w:hAnsi="Arial" w:cs="Arial"/>
+          <w:b w:val="0"/>
+          <w:sz w:val="24"/>
+          <w:szCs w:val="24"/>
+        </w:rPr>
+        <w:t>software</w:t>
+      </w:r>
+      <w:r>
+        <w:rPr>
+          <w:rFonts w:ascii="Arial" w:hAnsi="Arial" w:cs="Arial"/>
+          <w:b w:val="0"/>
+          <w:spacing w:val="-12"/>
+          <w:sz w:val="24"/>
+          <w:szCs w:val="24"/>
+        </w:rPr>
+        <w:t xml:space="preserve"> </w:t>
+      </w:r>
+      <w:r>
+        <w:rPr>
+          <w:rFonts w:ascii="Arial" w:hAnsi="Arial" w:cs="Arial"/>
+          <w:b w:val="0"/>
+          <w:sz w:val="24"/>
+          <w:szCs w:val="24"/>
+        </w:rPr>
+        <w:t>de</w:t>
+      </w:r>
+      <w:r>
+        <w:rPr>
+          <w:rFonts w:ascii="Arial" w:hAnsi="Arial" w:cs="Arial"/>
+          <w:b w:val="0"/>
+          <w:spacing w:val="-13"/>
+          <w:sz w:val="24"/>
+          <w:szCs w:val="24"/>
+        </w:rPr>
+        <w:t xml:space="preserve"> </w:t>
+      </w:r>
+      <w:r>
+        <w:rPr>
+          <w:rFonts w:ascii="Arial" w:hAnsi="Arial" w:cs="Arial"/>
+          <w:b w:val="0"/>
+          <w:sz w:val="24"/>
+          <w:szCs w:val="24"/>
+        </w:rPr>
+        <w:t>gestão</w:t>
+      </w:r>
+      <w:r>
+        <w:rPr>
+          <w:rFonts w:ascii="Arial" w:hAnsi="Arial" w:cs="Arial"/>
+          <w:b w:val="0"/>
+          <w:spacing w:val="-17"/>
+          <w:sz w:val="24"/>
+          <w:szCs w:val="24"/>
+        </w:rPr>
+        <w:t xml:space="preserve"> </w:t>
+      </w:r>
+      <w:r>
+        <w:rPr>
+          <w:rFonts w:ascii="Arial" w:hAnsi="Arial" w:cs="Arial"/>
+          <w:b w:val="0"/>
+          <w:sz w:val="24"/>
+          <w:szCs w:val="24"/>
+        </w:rPr>
+        <w:t>educacional</w:t>
+      </w:r>
+      <w:r>
+        <w:rPr>
+          <w:rFonts w:ascii="Arial" w:hAnsi="Arial" w:cs="Arial"/>
+          <w:b w:val="0"/>
+          <w:spacing w:val="-11"/>
+          <w:sz w:val="24"/>
+          <w:szCs w:val="24"/>
+        </w:rPr>
+        <w:t xml:space="preserve"> </w:t>
+      </w:r>
+      <w:r>
+        <w:rPr>
+          <w:rFonts w:ascii="Arial" w:hAnsi="Arial" w:cs="Arial"/>
+          <w:b w:val="0"/>
+          <w:sz w:val="24"/>
+          <w:szCs w:val="24"/>
+        </w:rPr>
+        <w:t>mais</w:t>
+      </w:r>
+      <w:r>
+        <w:rPr>
+          <w:rFonts w:ascii="Arial" w:hAnsi="Arial" w:cs="Arial"/>
+          <w:b w:val="0"/>
+          <w:spacing w:val="-14"/>
+          <w:sz w:val="24"/>
+          <w:szCs w:val="24"/>
+        </w:rPr>
+        <w:t xml:space="preserve"> </w:t>
+      </w:r>
+      <w:r>
+        <w:rPr>
+          <w:rFonts w:ascii="Arial" w:hAnsi="Arial" w:cs="Arial"/>
+          <w:b w:val="0"/>
+          <w:sz w:val="24"/>
+          <w:szCs w:val="24"/>
+        </w:rPr>
+        <w:t>amplo,</w:t>
+      </w:r>
+      <w:r>
+        <w:rPr>
+          <w:rFonts w:ascii="Arial" w:hAnsi="Arial" w:cs="Arial"/>
+          <w:b w:val="0"/>
+          <w:spacing w:val="-16"/>
+          <w:sz w:val="24"/>
+          <w:szCs w:val="24"/>
+        </w:rPr>
+        <w:t xml:space="preserve"> </w:t>
+      </w:r>
+      <w:r>
+        <w:rPr>
+          <w:rFonts w:ascii="Arial" w:hAnsi="Arial" w:cs="Arial"/>
+          <w:b w:val="0"/>
+          <w:sz w:val="24"/>
+          <w:szCs w:val="24"/>
+        </w:rPr>
+        <w:t>que</w:t>
+      </w:r>
+      <w:r>
+        <w:rPr>
+          <w:rFonts w:ascii="Arial" w:hAnsi="Arial" w:cs="Arial"/>
+          <w:b w:val="0"/>
+          <w:spacing w:val="-13"/>
+          <w:sz w:val="24"/>
+          <w:szCs w:val="24"/>
+        </w:rPr>
+        <w:t xml:space="preserve"> </w:t>
+      </w:r>
+      <w:r>
+        <w:rPr>
+          <w:rFonts w:ascii="Arial" w:hAnsi="Arial" w:cs="Arial"/>
+          <w:b w:val="0"/>
+          <w:sz w:val="24"/>
+          <w:szCs w:val="24"/>
+        </w:rPr>
+        <w:t xml:space="preserve">não é restrito apenas a escolas de música, mas atende a uma variedade de cursos e instituições de ensino. Ele combina controle pedagógico, financeiro e </w:t>
       </w:r>
     </w:p>
     <w:p>
@@ -13596,272 +13795,28 @@
           <w:szCs w:val="24"/>
         </w:rPr>
       </w:pPr>
-      <w:r>
-        <w:rPr>
-          <w:rFonts w:ascii="Arial" w:hAnsi="Arial" w:cs="Arial"/>
-          <w:b w:val="0"/>
-          <w:sz w:val="24"/>
-          <w:szCs w:val="24"/>
-        </w:rPr>
-        <w:t>Por</w:t>
-      </w:r>
-      <w:r>
-        <w:rPr>
-          <w:rFonts w:ascii="Arial" w:hAnsi="Arial" w:cs="Arial"/>
-          <w:b w:val="0"/>
-          <w:spacing w:val="-16"/>
-          <w:sz w:val="24"/>
-          <w:szCs w:val="24"/>
-        </w:rPr>
-        <w:t xml:space="preserve"> </w:t>
-      </w:r>
-      <w:r>
-        <w:rPr>
-          <w:rFonts w:ascii="Arial" w:hAnsi="Arial" w:cs="Arial"/>
-          <w:b w:val="0"/>
-          <w:sz w:val="24"/>
-          <w:szCs w:val="24"/>
-        </w:rPr>
-        <w:t>fim,</w:t>
-      </w:r>
-      <w:r>
-        <w:rPr>
-          <w:rFonts w:ascii="Arial" w:hAnsi="Arial" w:cs="Arial"/>
-          <w:b w:val="0"/>
-          <w:spacing w:val="-16"/>
-          <w:sz w:val="24"/>
-          <w:szCs w:val="24"/>
-        </w:rPr>
-        <w:t xml:space="preserve"> </w:t>
-      </w:r>
-      <w:r>
-        <w:rPr>
-          <w:rFonts w:ascii="Arial" w:hAnsi="Arial" w:cs="Arial"/>
-          <w:b w:val="0"/>
-          <w:sz w:val="24"/>
-          <w:szCs w:val="24"/>
-        </w:rPr>
-        <w:t>temos</w:t>
-      </w:r>
-      <w:r>
-        <w:rPr>
-          <w:rFonts w:ascii="Arial" w:hAnsi="Arial" w:cs="Arial"/>
-          <w:b w:val="0"/>
-          <w:spacing w:val="-15"/>
-          <w:sz w:val="24"/>
-          <w:szCs w:val="24"/>
-        </w:rPr>
-        <w:t xml:space="preserve"> </w:t>
-      </w:r>
-      <w:r>
-        <w:rPr>
-          <w:rFonts w:ascii="Arial" w:hAnsi="Arial" w:cs="Arial"/>
-          <w:b w:val="0"/>
-          <w:sz w:val="24"/>
-          <w:szCs w:val="24"/>
-        </w:rPr>
-        <w:t>o</w:t>
-      </w:r>
-      <w:r>
-        <w:rPr>
-          <w:rFonts w:ascii="Arial" w:hAnsi="Arial" w:cs="Arial"/>
-          <w:b w:val="0"/>
-          <w:spacing w:val="-13"/>
-          <w:sz w:val="24"/>
-          <w:szCs w:val="24"/>
-        </w:rPr>
-        <w:t xml:space="preserve"> </w:t>
-      </w:r>
-      <w:proofErr w:type="spellStart"/>
-      <w:r>
-        <w:rPr>
-          <w:rFonts w:ascii="Arial" w:hAnsi="Arial" w:cs="Arial"/>
-          <w:b w:val="0"/>
-          <w:sz w:val="24"/>
-          <w:szCs w:val="24"/>
-        </w:rPr>
-        <w:t>KurZy</w:t>
-      </w:r>
-      <w:proofErr w:type="spellEnd"/>
-      <w:r>
-        <w:rPr>
-          <w:rFonts w:ascii="Arial" w:hAnsi="Arial" w:cs="Arial"/>
-          <w:b w:val="0"/>
-          <w:sz w:val="24"/>
-          <w:szCs w:val="24"/>
-        </w:rPr>
-        <w:t>,</w:t>
-      </w:r>
-      <w:r>
-        <w:rPr>
-          <w:rFonts w:ascii="Arial" w:hAnsi="Arial" w:cs="Arial"/>
-          <w:b w:val="0"/>
-          <w:spacing w:val="-16"/>
-          <w:sz w:val="24"/>
-          <w:szCs w:val="24"/>
-        </w:rPr>
-        <w:t xml:space="preserve"> </w:t>
-      </w:r>
-      <w:r>
-        <w:rPr>
-          <w:rFonts w:ascii="Arial" w:hAnsi="Arial" w:cs="Arial"/>
-          <w:b w:val="0"/>
-          <w:sz w:val="24"/>
-          <w:szCs w:val="24"/>
-        </w:rPr>
-        <w:t>um</w:t>
-      </w:r>
-      <w:r>
-        <w:rPr>
-          <w:rFonts w:ascii="Arial" w:hAnsi="Arial" w:cs="Arial"/>
-          <w:b w:val="0"/>
-          <w:spacing w:val="-15"/>
-          <w:sz w:val="24"/>
-          <w:szCs w:val="24"/>
-        </w:rPr>
-        <w:t xml:space="preserve"> </w:t>
-      </w:r>
-      <w:r>
-        <w:rPr>
-          <w:rFonts w:ascii="Arial" w:hAnsi="Arial" w:cs="Arial"/>
-          <w:b w:val="0"/>
-          <w:sz w:val="24"/>
-          <w:szCs w:val="24"/>
-        </w:rPr>
-        <w:t>software</w:t>
-      </w:r>
-      <w:r>
-        <w:rPr>
-          <w:rFonts w:ascii="Arial" w:hAnsi="Arial" w:cs="Arial"/>
-          <w:b w:val="0"/>
-          <w:spacing w:val="-12"/>
-          <w:sz w:val="24"/>
-          <w:szCs w:val="24"/>
-        </w:rPr>
-        <w:t xml:space="preserve"> </w:t>
-      </w:r>
-      <w:r>
-        <w:rPr>
-          <w:rFonts w:ascii="Arial" w:hAnsi="Arial" w:cs="Arial"/>
-          <w:b w:val="0"/>
-          <w:sz w:val="24"/>
-          <w:szCs w:val="24"/>
-        </w:rPr>
-        <w:t>de</w:t>
-      </w:r>
-      <w:r>
-        <w:rPr>
-          <w:rFonts w:ascii="Arial" w:hAnsi="Arial" w:cs="Arial"/>
-          <w:b w:val="0"/>
-          <w:spacing w:val="-13"/>
-          <w:sz w:val="24"/>
-          <w:szCs w:val="24"/>
-        </w:rPr>
-        <w:t xml:space="preserve"> </w:t>
-      </w:r>
-      <w:r>
-        <w:rPr>
-          <w:rFonts w:ascii="Arial" w:hAnsi="Arial" w:cs="Arial"/>
-          <w:b w:val="0"/>
-          <w:sz w:val="24"/>
-          <w:szCs w:val="24"/>
-        </w:rPr>
-        <w:t>gestão</w:t>
-      </w:r>
-      <w:r>
-        <w:rPr>
-          <w:rFonts w:ascii="Arial" w:hAnsi="Arial" w:cs="Arial"/>
-          <w:b w:val="0"/>
-          <w:spacing w:val="-17"/>
-          <w:sz w:val="24"/>
-          <w:szCs w:val="24"/>
-        </w:rPr>
-        <w:t xml:space="preserve"> </w:t>
-      </w:r>
-      <w:r>
-        <w:rPr>
-          <w:rFonts w:ascii="Arial" w:hAnsi="Arial" w:cs="Arial"/>
-          <w:b w:val="0"/>
-          <w:sz w:val="24"/>
-          <w:szCs w:val="24"/>
-        </w:rPr>
-        <w:t>educacional</w:t>
-      </w:r>
-      <w:r>
-        <w:rPr>
-          <w:rFonts w:ascii="Arial" w:hAnsi="Arial" w:cs="Arial"/>
-          <w:b w:val="0"/>
-          <w:spacing w:val="-11"/>
-          <w:sz w:val="24"/>
-          <w:szCs w:val="24"/>
-        </w:rPr>
-        <w:t xml:space="preserve"> </w:t>
-      </w:r>
-      <w:r>
-        <w:rPr>
-          <w:rFonts w:ascii="Arial" w:hAnsi="Arial" w:cs="Arial"/>
-          <w:b w:val="0"/>
-          <w:sz w:val="24"/>
-          <w:szCs w:val="24"/>
-        </w:rPr>
-        <w:t>mais</w:t>
-      </w:r>
-      <w:r>
-        <w:rPr>
-          <w:rFonts w:ascii="Arial" w:hAnsi="Arial" w:cs="Arial"/>
-          <w:b w:val="0"/>
-          <w:spacing w:val="-14"/>
-          <w:sz w:val="24"/>
-          <w:szCs w:val="24"/>
-        </w:rPr>
-        <w:t xml:space="preserve"> </w:t>
-      </w:r>
-      <w:r>
-        <w:rPr>
-          <w:rFonts w:ascii="Arial" w:hAnsi="Arial" w:cs="Arial"/>
-          <w:b w:val="0"/>
-          <w:sz w:val="24"/>
-          <w:szCs w:val="24"/>
-        </w:rPr>
-        <w:t>amplo,</w:t>
-      </w:r>
-      <w:r>
-        <w:rPr>
-          <w:rFonts w:ascii="Arial" w:hAnsi="Arial" w:cs="Arial"/>
-          <w:b w:val="0"/>
-          <w:spacing w:val="-16"/>
-          <w:sz w:val="24"/>
-          <w:szCs w:val="24"/>
-        </w:rPr>
-        <w:t xml:space="preserve"> </w:t>
-      </w:r>
-      <w:r>
-        <w:rPr>
-          <w:rFonts w:ascii="Arial" w:hAnsi="Arial" w:cs="Arial"/>
-          <w:b w:val="0"/>
-          <w:sz w:val="24"/>
-          <w:szCs w:val="24"/>
-        </w:rPr>
-        <w:t>que</w:t>
-      </w:r>
-      <w:r>
-        <w:rPr>
-          <w:rFonts w:ascii="Arial" w:hAnsi="Arial" w:cs="Arial"/>
-          <w:b w:val="0"/>
-          <w:spacing w:val="-13"/>
-          <w:sz w:val="24"/>
-          <w:szCs w:val="24"/>
-        </w:rPr>
-        <w:t xml:space="preserve"> </w:t>
-      </w:r>
-      <w:r>
-        <w:rPr>
-          <w:rFonts w:ascii="Arial" w:hAnsi="Arial" w:cs="Arial"/>
-          <w:b w:val="0"/>
-          <w:sz w:val="24"/>
-          <w:szCs w:val="24"/>
-        </w:rPr>
-        <w:t xml:space="preserve">não é restrito apenas a escolas de música, mas atende a uma variedade de cursos e instituições de ensino. Ele combina controle pedagógico, financeiro e administrativo, disponibilizando relatórios detalhados, gerenciamento de matrículas e uma área interativa para alunos e professores. A versatilidade do </w:t>
+    </w:p>
+    <w:p>
+      <w:pPr>
+        <w:pStyle w:val="Corpodetexto"/>
+        <w:spacing w:line="360" w:lineRule="auto"/>
+        <w:ind w:right="272"/>
+        <w:jc w:val="both"/>
+        <w:rPr>
+          <w:rFonts w:ascii="Arial" w:hAnsi="Arial" w:cs="Arial"/>
+          <w:b w:val="0"/>
+          <w:sz w:val="24"/>
+          <w:szCs w:val="24"/>
+        </w:rPr>
+      </w:pPr>
+      <w:r>
+        <w:rPr>
+          <w:rFonts w:ascii="Arial" w:hAnsi="Arial" w:cs="Arial"/>
+          <w:b w:val="0"/>
+          <w:sz w:val="24"/>
+          <w:szCs w:val="24"/>
+        </w:rPr>
+        <w:t xml:space="preserve">administrativo, disponibilizando relatórios detalhados, gerenciamento de matrículas e uma área interativa para alunos e professores. A versatilidade do </w:t>
       </w:r>
       <w:proofErr w:type="spellStart"/>
       <w:r>
@@ -13942,7 +13897,7 @@
       <w:pPr>
         <w:pStyle w:val="Corpodetexto"/>
         <w:spacing w:before="1" w:line="360" w:lineRule="auto"/>
-        <w:ind w:right="271"/>
+        <w:ind w:right="271" w:firstLine="708"/>
         <w:jc w:val="both"/>
         <w:rPr>
           <w:rFonts w:ascii="Arial" w:hAnsi="Arial" w:cs="Arial"/>
@@ -14417,7 +14372,7 @@
       <w:pPr>
         <w:pStyle w:val="Corpodetexto"/>
         <w:spacing w:before="130" w:line="360" w:lineRule="auto"/>
-        <w:ind w:right="275"/>
+        <w:ind w:right="275" w:firstLine="708"/>
         <w:jc w:val="both"/>
         <w:rPr>
           <w:rFonts w:ascii="Arial" w:hAnsi="Arial" w:cs="Arial"/>
@@ -14808,15 +14763,12 @@
       <w:bookmarkEnd w:id="26"/>
       <w:bookmarkEnd w:id="27"/>
     </w:p>
-    <w:p>
-      <w:pPr>
-        <w:spacing w:line="360" w:lineRule="auto"/>
-      </w:pPr>
-    </w:p>
+    <w:p/>
     <w:p>
       <w:pPr>
         <w:pStyle w:val="Corpodetexto"/>
         <w:spacing w:before="1" w:line="360" w:lineRule="auto"/>
+        <w:ind w:firstLine="708"/>
         <w:jc w:val="both"/>
         <w:rPr>
           <w:rFonts w:ascii="Arial" w:hAnsi="Arial" w:cs="Arial"/>
@@ -15078,8 +15030,8 @@
     <w:p>
       <w:pPr>
         <w:pStyle w:val="Corpodetexto"/>
-        <w:spacing w:line="360" w:lineRule="auto"/>
-        <w:ind w:right="284"/>
+        <w:spacing w:before="272" w:line="360" w:lineRule="auto"/>
+        <w:ind w:right="286"/>
         <w:jc w:val="both"/>
         <w:rPr>
           <w:rFonts w:ascii="Arial" w:hAnsi="Arial" w:cs="Arial"/>
@@ -15241,7 +15193,17 @@
           <w:sz w:val="24"/>
           <w:szCs w:val="24"/>
         </w:rPr>
-        <w:t>sintaxe clara e integração com o ecossistema da Microsoft.</w:t>
+        <w:t xml:space="preserve">sintaxe clara e </w:t>
+      </w:r>
+      <w:r>
+        <w:rPr>
+          <w:rFonts w:ascii="Arial" w:hAnsi="Arial" w:cs="Arial"/>
+          <w:b w:val="0"/>
+          <w:sz w:val="24"/>
+          <w:szCs w:val="24"/>
+        </w:rPr>
+        <w:lastRenderedPageBreak/>
+        <w:t>integração com o ecossistema da Microsoft.</w:t>
       </w:r>
     </w:p>
     <w:p>
@@ -15323,6 +15285,45 @@
         <w:rPr>
           <w:rFonts w:ascii="Arial" w:hAnsi="Arial" w:cs="Arial"/>
           <w:b w:val="0"/>
+          <w:sz w:val="24"/>
+          <w:szCs w:val="24"/>
+        </w:rPr>
+      </w:pPr>
+    </w:p>
+    <w:p>
+      <w:pPr>
+        <w:tabs>
+          <w:tab w:val="left" w:pos="851"/>
+        </w:tabs>
+        <w:spacing w:line="360" w:lineRule="auto"/>
+        <w:rPr>
+          <w:rFonts w:ascii="Arial" w:hAnsi="Arial" w:cs="Arial"/>
+          <w:sz w:val="24"/>
+          <w:szCs w:val="24"/>
+        </w:rPr>
+      </w:pPr>
+    </w:p>
+    <w:p>
+      <w:pPr>
+        <w:tabs>
+          <w:tab w:val="left" w:pos="851"/>
+        </w:tabs>
+        <w:spacing w:line="360" w:lineRule="auto"/>
+        <w:rPr>
+          <w:rFonts w:ascii="Arial" w:hAnsi="Arial" w:cs="Arial"/>
+          <w:sz w:val="24"/>
+          <w:szCs w:val="24"/>
+        </w:rPr>
+      </w:pPr>
+    </w:p>
+    <w:p>
+      <w:pPr>
+        <w:tabs>
+          <w:tab w:val="left" w:pos="851"/>
+        </w:tabs>
+        <w:spacing w:line="360" w:lineRule="auto"/>
+        <w:rPr>
+          <w:rFonts w:ascii="Arial" w:hAnsi="Arial" w:cs="Arial"/>
           <w:sz w:val="24"/>
           <w:szCs w:val="24"/>
         </w:rPr>
@@ -15697,6 +15698,14 @@
           <w:sz w:val="24"/>
           <w:szCs w:val="24"/>
         </w:rPr>
+        <w:tab/>
+      </w:r>
+      <w:r>
+        <w:rPr>
+          <w:rFonts w:ascii="Arial" w:hAnsi="Arial" w:cs="Arial"/>
+          <w:sz w:val="24"/>
+          <w:szCs w:val="24"/>
+        </w:rPr>
         <w:t>A metodologia adotada neste trabalho busca desenvolver uma solução digital que otimize os processos do Grupo de Estudos Musicais (GEM) da Congregação Cristã no Brasil (CCB), substituindo procedimentos manuais por um sistema informatizado. A abordagem prioriza a coleta de informações diretamente com os envolvidos no processo —</w:t>
       </w:r>
       <w:r>
@@ -15804,6 +15813,14 @@
           <w:szCs w:val="24"/>
         </w:rPr>
       </w:pPr>
+      <w:r>
+        <w:rPr>
+          <w:rFonts w:ascii="Arial" w:hAnsi="Arial" w:cs="Arial"/>
+          <w:sz w:val="24"/>
+          <w:szCs w:val="24"/>
+        </w:rPr>
+        <w:tab/>
+      </w:r>
       <w:r>
         <w:rPr>
           <w:rFonts w:ascii="Arial" w:hAnsi="Arial" w:cs="Arial"/>
@@ -16328,7 +16345,7 @@
       <w:pPr>
         <w:pStyle w:val="Corpodetexto"/>
         <w:spacing w:line="360" w:lineRule="auto"/>
-        <w:ind w:right="431"/>
+        <w:ind w:right="431" w:firstLine="708"/>
         <w:jc w:val="both"/>
         <w:rPr>
           <w:rFonts w:ascii="Arial" w:hAnsi="Arial" w:cs="Arial"/>
@@ -16917,7 +16934,7 @@
       <w:pPr>
         <w:pStyle w:val="Corpodetexto"/>
         <w:spacing w:before="1" w:line="360" w:lineRule="auto"/>
-        <w:ind w:right="456"/>
+        <w:ind w:right="456" w:firstLine="708"/>
         <w:jc w:val="both"/>
         <w:rPr>
           <w:rFonts w:ascii="Arial" w:hAnsi="Arial" w:cs="Arial"/>
@@ -16998,7 +17015,7 @@
       <w:pPr>
         <w:pStyle w:val="Corpodetexto"/>
         <w:spacing w:before="259" w:line="360" w:lineRule="auto"/>
-        <w:ind w:right="426"/>
+        <w:ind w:right="426" w:firstLine="708"/>
         <w:jc w:val="both"/>
         <w:rPr>
           <w:rFonts w:ascii="Arial" w:hAnsi="Arial" w:cs="Arial"/>
@@ -17489,6 +17506,7 @@
     <w:p>
       <w:pPr>
         <w:spacing w:before="255" w:line="360" w:lineRule="auto"/>
+        <w:ind w:firstLine="708"/>
         <w:rPr>
           <w:rFonts w:ascii="Arial" w:hAnsi="Arial" w:cs="Arial"/>
           <w:sz w:val="24"/>
@@ -18375,7 +18393,7 @@
       <w:pPr>
         <w:pStyle w:val="Corpodetexto"/>
         <w:spacing w:line="360" w:lineRule="auto"/>
-        <w:ind w:right="431"/>
+        <w:ind w:right="431" w:firstLine="708"/>
         <w:jc w:val="both"/>
         <w:rPr>
           <w:rFonts w:ascii="Arial" w:hAnsi="Arial" w:cs="Arial"/>
@@ -19134,6 +19152,7 @@
           <w:sz w:val="24"/>
           <w:szCs w:val="24"/>
         </w:rPr>
+        <w:lastRenderedPageBreak/>
         <w:t>Exclusão</w:t>
       </w:r>
       <w:r>
@@ -21785,6 +21804,7 @@
           <w:sz w:val="24"/>
           <w:szCs w:val="24"/>
         </w:rPr>
+        <w:lastRenderedPageBreak/>
         <w:t>Prioridade:</w:t>
       </w:r>
       <w:r>
@@ -24523,6 +24543,7 @@
           <w:sz w:val="24"/>
           <w:szCs w:val="24"/>
         </w:rPr>
+        <w:lastRenderedPageBreak/>
         <w:t>Pré-condição:</w:t>
       </w:r>
       <w:r>
@@ -24853,6 +24874,7 @@
       <w:pPr>
         <w:widowControl/>
         <w:spacing w:before="100" w:beforeAutospacing="1" w:after="100" w:afterAutospacing="1" w:line="360" w:lineRule="auto"/>
+        <w:ind w:firstLine="708"/>
         <w:jc w:val="left"/>
         <w:rPr>
           <w:rFonts w:ascii="Arial" w:eastAsia="Times New Roman" w:hAnsi="Arial" w:cs="Arial"/>
@@ -24873,16 +24895,28 @@
     </w:p>
     <w:p>
       <w:pPr>
-        <w:widowControl/>
-        <w:spacing w:before="100" w:beforeAutospacing="1" w:after="100" w:afterAutospacing="1" w:line="360" w:lineRule="auto"/>
-        <w:jc w:val="left"/>
-        <w:rPr>
-          <w:rFonts w:ascii="Arial" w:eastAsia="Times New Roman" w:hAnsi="Arial" w:cs="Arial"/>
-          <w:sz w:val="24"/>
-          <w:szCs w:val="24"/>
-          <w:lang w:eastAsia="pt-BR"/>
-        </w:rPr>
-      </w:pPr>
+        <w:pStyle w:val="Corpodetexto"/>
+        <w:spacing w:before="270" w:line="360" w:lineRule="auto"/>
+        <w:ind w:right="241" w:firstLine="708"/>
+        <w:jc w:val="both"/>
+        <w:rPr>
+          <w:rFonts w:ascii="Arial" w:hAnsi="Arial" w:cs="Arial"/>
+          <w:b w:val="0"/>
+          <w:bCs/>
+          <w:sz w:val="24"/>
+          <w:szCs w:val="24"/>
+        </w:rPr>
+      </w:pPr>
+      <w:r>
+        <w:rPr>
+          <w:rFonts w:ascii="Arial" w:hAnsi="Arial" w:cs="Arial"/>
+          <w:b w:val="0"/>
+          <w:bCs/>
+          <w:sz w:val="24"/>
+          <w:szCs w:val="24"/>
+        </w:rPr>
+        <w:t>A Figura 1 apresenta o diagrama de casos de uso desenvolvido para o administrador do sistema musical. Nele, os atores do sistema são o administrador e os professores. O administrador possui acesso às mesmas funções dos professores (listadas no diagrama dos professores) e, adicionalmente, pode excluir professores.</w:t>
+      </w:r>
     </w:p>
     <w:p>
       <w:pPr>
@@ -24898,31 +24932,6 @@
           <w:szCs w:val="24"/>
         </w:rPr>
       </w:pPr>
-      <w:r>
-        <w:rPr>
-          <w:rFonts w:ascii="Arial" w:hAnsi="Arial" w:cs="Arial"/>
-          <w:b w:val="0"/>
-          <w:bCs/>
-          <w:sz w:val="24"/>
-          <w:szCs w:val="24"/>
-        </w:rPr>
-        <w:t>A Figura 1 apresenta o diagrama de casos de uso desenvolvido para o administrador do sistema musical. Nele, os atores do sistema são o administrador e os professores. O administrador possui acesso às mesmas funções dos professores (listadas no diagrama dos professores) e, adicionalmente, pode excluir professores.</w:t>
-      </w:r>
-    </w:p>
-    <w:p>
-      <w:pPr>
-        <w:pStyle w:val="Corpodetexto"/>
-        <w:spacing w:before="270" w:line="360" w:lineRule="auto"/>
-        <w:ind w:right="241"/>
-        <w:jc w:val="both"/>
-        <w:rPr>
-          <w:rFonts w:ascii="Arial" w:hAnsi="Arial" w:cs="Arial"/>
-          <w:b w:val="0"/>
-          <w:bCs/>
-          <w:sz w:val="24"/>
-          <w:szCs w:val="24"/>
-        </w:rPr>
-      </w:pPr>
     </w:p>
     <w:p>
       <w:pPr>
@@ -24934,14 +24943,27 @@
       <w:r>
         <w:t xml:space="preserve">Figura </w:t>
       </w:r>
-      <w:fldSimple w:instr=" SEQ Figura \* ARABIC ">
-        <w:r>
-          <w:rPr>
-            <w:noProof/>
-          </w:rPr>
-          <w:t>1</w:t>
-        </w:r>
-      </w:fldSimple>
+      <w:r>
+        <w:fldChar w:fldCharType="begin"/>
+      </w:r>
+      <w:r>
+        <w:instrText xml:space="preserve"> SEQ Figura \* ARABIC </w:instrText>
+      </w:r>
+      <w:r>
+        <w:fldChar w:fldCharType="separate"/>
+      </w:r>
+      <w:r>
+        <w:rPr>
+          <w:noProof/>
+        </w:rPr>
+        <w:t>1</w:t>
+      </w:r>
+      <w:r>
+        <w:rPr>
+          <w:noProof/>
+        </w:rPr>
+        <w:fldChar w:fldCharType="end"/>
+      </w:r>
       <w:r>
         <w:rPr>
           <w:noProof/>
@@ -25167,7 +25189,7 @@
         <w:pStyle w:val="Corpodetexto"/>
         <w:shd w:val="clear" w:color="auto" w:fill="FFFFFF" w:themeFill="background1"/>
         <w:spacing w:before="1" w:line="360" w:lineRule="auto"/>
-        <w:ind w:right="281"/>
+        <w:ind w:right="281" w:firstLine="708"/>
         <w:jc w:val="both"/>
         <w:rPr>
           <w:rFonts w:ascii="Arial" w:hAnsi="Arial" w:cs="Arial"/>
@@ -25391,7 +25413,7 @@
       <w:pPr>
         <w:pStyle w:val="Corpodetexto"/>
         <w:spacing w:before="241" w:line="360" w:lineRule="auto"/>
-        <w:ind w:right="275"/>
+        <w:ind w:right="275" w:firstLine="708"/>
         <w:jc w:val="both"/>
         <w:rPr>
           <w:rFonts w:ascii="Arial" w:hAnsi="Arial" w:cs="Arial"/>
@@ -25432,7 +25454,7 @@
       <w:pPr>
         <w:pStyle w:val="Corpodetexto"/>
         <w:spacing w:before="244" w:line="360" w:lineRule="auto"/>
-        <w:ind w:right="270"/>
+        <w:ind w:right="270" w:firstLine="708"/>
         <w:jc w:val="both"/>
         <w:rPr>
           <w:rFonts w:ascii="Arial" w:hAnsi="Arial" w:cs="Arial"/>
@@ -25723,7 +25745,7 @@
       <w:pPr>
         <w:pStyle w:val="Corpodetexto"/>
         <w:spacing w:before="249" w:line="360" w:lineRule="auto"/>
-        <w:ind w:right="287"/>
+        <w:ind w:right="287" w:firstLine="708"/>
         <w:jc w:val="both"/>
         <w:rPr>
           <w:rFonts w:ascii="Arial" w:hAnsi="Arial" w:cs="Arial"/>
@@ -25741,6 +25763,79 @@
         </w:rPr>
         <w:t>Por fim, a tabela instrumentos registra os instrumentos disponíveis no sistema, incluindo seu nome e a quantidade máxima de alunos permitida por instrumento.</w:t>
       </w:r>
+    </w:p>
+    <w:p>
+      <w:pPr>
+        <w:pStyle w:val="Corpodetexto"/>
+        <w:spacing w:before="242" w:line="360" w:lineRule="auto"/>
+        <w:ind w:right="267" w:firstLine="708"/>
+        <w:jc w:val="both"/>
+        <w:rPr>
+          <w:rFonts w:ascii="Arial" w:hAnsi="Arial" w:cs="Arial"/>
+          <w:b w:val="0"/>
+          <w:bCs/>
+          <w:sz w:val="24"/>
+          <w:szCs w:val="24"/>
+        </w:rPr>
+      </w:pPr>
+      <w:r>
+        <w:rPr>
+          <w:rFonts w:ascii="Arial" w:hAnsi="Arial" w:cs="Arial"/>
+          <w:b w:val="0"/>
+          <w:bCs/>
+          <w:sz w:val="24"/>
+          <w:szCs w:val="24"/>
+        </w:rPr>
+        <w:t xml:space="preserve">Essas tabelas desempenham um papel crucial no funcionamento do sistema. Sem as tabelas de alunos e professores, a gestão dos usuários torna-se inviável. A ausência da tabela de hinos comprometeria o controle do repertório. Além disso, a tabela de instrumentos é essencial para a organização e distribuição dos alunos conforme os instrumentos que estudam, como enfatizado por Sousa e </w:t>
+      </w:r>
+      <w:proofErr w:type="spellStart"/>
+      <w:r>
+        <w:rPr>
+          <w:rFonts w:ascii="Arial" w:hAnsi="Arial" w:cs="Arial"/>
+          <w:b w:val="0"/>
+          <w:bCs/>
+          <w:sz w:val="24"/>
+          <w:szCs w:val="24"/>
+        </w:rPr>
+        <w:t>Zorzal</w:t>
+      </w:r>
+      <w:proofErr w:type="spellEnd"/>
+      <w:r>
+        <w:rPr>
+          <w:rFonts w:ascii="Arial" w:hAnsi="Arial" w:cs="Arial"/>
+          <w:b w:val="0"/>
+          <w:bCs/>
+          <w:sz w:val="24"/>
+          <w:szCs w:val="24"/>
+        </w:rPr>
+        <w:t xml:space="preserve"> (2023), que destacam a importância das tecnologias educacionais no ensino e aprendizagem da música, facilitando a gestão eficiente dos recursos educacionais e a organização das informações dos alunos.</w:t>
+      </w:r>
+    </w:p>
+    <w:p>
+      <w:pPr>
+        <w:pStyle w:val="Corpodetexto"/>
+        <w:spacing w:before="242" w:line="360" w:lineRule="auto"/>
+        <w:ind w:right="267"/>
+        <w:rPr>
+          <w:rFonts w:ascii="Arial" w:hAnsi="Arial" w:cs="Arial"/>
+          <w:b w:val="0"/>
+          <w:sz w:val="24"/>
+          <w:szCs w:val="24"/>
+        </w:rPr>
+      </w:pPr>
+    </w:p>
+    <w:p>
+      <w:pPr>
+        <w:pStyle w:val="Corpodetexto"/>
+        <w:spacing w:before="242" w:line="360" w:lineRule="auto"/>
+        <w:ind w:right="267"/>
+        <w:rPr>
+          <w:rFonts w:ascii="Arial" w:hAnsi="Arial" w:cs="Arial"/>
+          <w:b w:val="0"/>
+          <w:sz w:val="24"/>
+          <w:szCs w:val="24"/>
+        </w:rPr>
+      </w:pPr>
     </w:p>
     <w:p>
       <w:pPr>
@@ -25751,65 +25846,6 @@
         <w:rPr>
           <w:rFonts w:ascii="Arial" w:hAnsi="Arial" w:cs="Arial"/>
           <w:b w:val="0"/>
-          <w:bCs/>
-          <w:sz w:val="24"/>
-          <w:szCs w:val="24"/>
-        </w:rPr>
-      </w:pPr>
-      <w:r>
-        <w:rPr>
-          <w:rFonts w:ascii="Arial" w:hAnsi="Arial" w:cs="Arial"/>
-          <w:b w:val="0"/>
-          <w:bCs/>
-          <w:sz w:val="24"/>
-          <w:szCs w:val="24"/>
-        </w:rPr>
-        <w:t xml:space="preserve">Essas tabelas desempenham um papel crucial no funcionamento do sistema. Sem as tabelas de alunos e professores, a gestão dos usuários torna-se inviável. A ausência da tabela de hinos comprometeria o controle do repertório. Além disso, a tabela de instrumentos é essencial para a organização e distribuição dos alunos conforme os instrumentos que estudam, como enfatizado por Sousa e </w:t>
-      </w:r>
-      <w:proofErr w:type="spellStart"/>
-      <w:r>
-        <w:rPr>
-          <w:rFonts w:ascii="Arial" w:hAnsi="Arial" w:cs="Arial"/>
-          <w:b w:val="0"/>
-          <w:bCs/>
-          <w:sz w:val="24"/>
-          <w:szCs w:val="24"/>
-        </w:rPr>
-        <w:t>Zorzal</w:t>
-      </w:r>
-      <w:proofErr w:type="spellEnd"/>
-      <w:r>
-        <w:rPr>
-          <w:rFonts w:ascii="Arial" w:hAnsi="Arial" w:cs="Arial"/>
-          <w:b w:val="0"/>
-          <w:bCs/>
-          <w:sz w:val="24"/>
-          <w:szCs w:val="24"/>
-        </w:rPr>
-        <w:t xml:space="preserve"> (2023), que destacam a importância das tecnologias educacionais no ensino e aprendizagem da música, facilitando a gestão eficiente dos recursos educacionais e a organização das informações dos alunos.</w:t>
-      </w:r>
-    </w:p>
-    <w:p>
-      <w:pPr>
-        <w:pStyle w:val="Corpodetexto"/>
-        <w:spacing w:before="242" w:line="360" w:lineRule="auto"/>
-        <w:ind w:right="267"/>
-        <w:rPr>
-          <w:rFonts w:ascii="Arial" w:hAnsi="Arial" w:cs="Arial"/>
-          <w:b w:val="0"/>
-          <w:sz w:val="24"/>
-          <w:szCs w:val="24"/>
-        </w:rPr>
-      </w:pPr>
-    </w:p>
-    <w:p>
-      <w:pPr>
-        <w:pStyle w:val="Corpodetexto"/>
-        <w:spacing w:before="242" w:line="360" w:lineRule="auto"/>
-        <w:ind w:right="267"/>
-        <w:rPr>
-          <w:rFonts w:ascii="Arial" w:hAnsi="Arial" w:cs="Arial"/>
-          <w:b w:val="0"/>
           <w:sz w:val="24"/>
           <w:szCs w:val="24"/>
         </w:rPr>
@@ -25834,7 +25870,6 @@
         <w:pStyle w:val="Corpodetexto"/>
         <w:spacing w:before="242" w:line="360" w:lineRule="auto"/>
         <w:ind w:right="267"/>
-        <w:jc w:val="both"/>
         <w:rPr>
           <w:rFonts w:ascii="Arial" w:hAnsi="Arial" w:cs="Arial"/>
           <w:b w:val="0"/>
@@ -25855,19 +25890,6 @@
           <w:szCs w:val="24"/>
         </w:rPr>
       </w:pPr>
-    </w:p>
-    <w:p>
-      <w:pPr>
-        <w:pStyle w:val="Corpodetexto"/>
-        <w:spacing w:before="242" w:line="360" w:lineRule="auto"/>
-        <w:ind w:right="267"/>
-        <w:rPr>
-          <w:rFonts w:ascii="Arial" w:hAnsi="Arial" w:cs="Arial"/>
-          <w:b w:val="0"/>
-          <w:sz w:val="24"/>
-          <w:szCs w:val="24"/>
-        </w:rPr>
-      </w:pPr>
       <w:r>
         <w:rPr>
           <w:rFonts w:ascii="Arial" w:hAnsi="Arial" w:cs="Arial"/>
@@ -25896,14 +25918,27 @@
       <w:r>
         <w:t xml:space="preserve">Figura </w:t>
       </w:r>
-      <w:fldSimple w:instr=" SEQ Figura \* ARABIC ">
-        <w:r>
-          <w:rPr>
-            <w:noProof/>
-          </w:rPr>
-          <w:t>2</w:t>
-        </w:r>
-      </w:fldSimple>
+      <w:r>
+        <w:fldChar w:fldCharType="begin"/>
+      </w:r>
+      <w:r>
+        <w:instrText xml:space="preserve"> SEQ Figura \* ARABIC </w:instrText>
+      </w:r>
+      <w:r>
+        <w:fldChar w:fldCharType="separate"/>
+      </w:r>
+      <w:r>
+        <w:rPr>
+          <w:noProof/>
+        </w:rPr>
+        <w:t>2</w:t>
+      </w:r>
+      <w:r>
+        <w:rPr>
+          <w:noProof/>
+        </w:rPr>
+        <w:fldChar w:fldCharType="end"/>
+      </w:r>
       <w:r>
         <w:rPr>
           <w:noProof/>
@@ -26065,19 +26100,7 @@
       <w:pPr>
         <w:pStyle w:val="Corpodetexto"/>
         <w:spacing w:line="360" w:lineRule="auto"/>
-        <w:jc w:val="both"/>
-        <w:rPr>
-          <w:rFonts w:ascii="Arial" w:hAnsi="Arial" w:cs="Arial"/>
-          <w:b w:val="0"/>
-          <w:sz w:val="24"/>
-          <w:szCs w:val="24"/>
-        </w:rPr>
-      </w:pPr>
-    </w:p>
-    <w:p>
-      <w:pPr>
-        <w:pStyle w:val="Corpodetexto"/>
-        <w:spacing w:line="360" w:lineRule="auto"/>
+        <w:ind w:firstLine="708"/>
         <w:jc w:val="both"/>
         <w:rPr>
           <w:rFonts w:ascii="Arial" w:hAnsi="Arial" w:cs="Arial"/>
@@ -26408,6 +26431,29 @@
       <w:pPr>
         <w:pStyle w:val="Corpodetexto"/>
         <w:spacing w:line="360" w:lineRule="auto"/>
+        <w:ind w:right="143" w:firstLine="708"/>
+        <w:jc w:val="both"/>
+        <w:rPr>
+          <w:rFonts w:ascii="Arial" w:hAnsi="Arial" w:cs="Arial"/>
+          <w:b w:val="0"/>
+          <w:sz w:val="24"/>
+          <w:szCs w:val="24"/>
+        </w:rPr>
+      </w:pPr>
+      <w:r>
+        <w:rPr>
+          <w:rFonts w:ascii="Arial" w:hAnsi="Arial" w:cs="Arial"/>
+          <w:b w:val="0"/>
+          <w:sz w:val="24"/>
+          <w:szCs w:val="24"/>
+        </w:rPr>
+        <w:t xml:space="preserve">Na tela de login, o usuário tem três opções. A primeira opção é "Acessar", onde é possível inserir o nome de usuário e a senha. Se as credenciais forem </w:t>
+      </w:r>
+    </w:p>
+    <w:p>
+      <w:pPr>
+        <w:pStyle w:val="Corpodetexto"/>
+        <w:spacing w:line="360" w:lineRule="auto"/>
         <w:ind w:right="143"/>
         <w:jc w:val="both"/>
         <w:rPr>
@@ -26417,15 +26463,6 @@
           <w:szCs w:val="24"/>
         </w:rPr>
       </w:pPr>
-      <w:r>
-        <w:rPr>
-          <w:rFonts w:ascii="Arial" w:hAnsi="Arial" w:cs="Arial"/>
-          <w:b w:val="0"/>
-          <w:sz w:val="24"/>
-          <w:szCs w:val="24"/>
-        </w:rPr>
-        <w:t xml:space="preserve">Na tela de login, o usuário tem três opções. A primeira opção é "Acessar", onde é </w:t>
-      </w:r>
     </w:p>
     <w:p>
       <w:pPr>
@@ -26440,28 +26477,14 @@
           <w:szCs w:val="24"/>
         </w:rPr>
       </w:pPr>
-    </w:p>
-    <w:p>
-      <w:pPr>
-        <w:pStyle w:val="Corpodetexto"/>
-        <w:spacing w:line="360" w:lineRule="auto"/>
-        <w:ind w:right="143"/>
-        <w:jc w:val="both"/>
-        <w:rPr>
-          <w:rFonts w:ascii="Arial" w:hAnsi="Arial" w:cs="Arial"/>
-          <w:b w:val="0"/>
-          <w:sz w:val="24"/>
-          <w:szCs w:val="24"/>
-        </w:rPr>
-      </w:pPr>
-      <w:r>
-        <w:rPr>
-          <w:rFonts w:ascii="Arial" w:hAnsi="Arial" w:cs="Arial"/>
-          <w:b w:val="0"/>
-          <w:sz w:val="24"/>
-          <w:szCs w:val="24"/>
-        </w:rPr>
-        <w:t>possível inserir o nome de usuário e a senha. Se as credenciais forem fornecidas corretamente, o usuário será direcionado ao Dashboard, que contém os recursos principais do sistema. Caso contrário, uma mensagem de erro aparecerá na tela, informando que as credenciais são inválidas.</w:t>
+      <w:r>
+        <w:rPr>
+          <w:rFonts w:ascii="Arial" w:hAnsi="Arial" w:cs="Arial"/>
+          <w:b w:val="0"/>
+          <w:sz w:val="24"/>
+          <w:szCs w:val="24"/>
+        </w:rPr>
+        <w:t>fornecidas corretamente, o usuário será direcionado ao Dashboard, que contém os recursos principais do sistema. Caso contrário, uma mensagem de erro aparecerá na tela, informando que as credenciais são inválidas.</w:t>
       </w:r>
     </w:p>
     <w:p>
@@ -26481,6 +26504,29 @@
       <w:pPr>
         <w:pStyle w:val="Corpodetexto"/>
         <w:spacing w:line="360" w:lineRule="auto"/>
+        <w:ind w:right="135" w:firstLine="708"/>
+        <w:jc w:val="both"/>
+        <w:rPr>
+          <w:rFonts w:ascii="Arial" w:hAnsi="Arial" w:cs="Arial"/>
+          <w:b w:val="0"/>
+          <w:sz w:val="24"/>
+          <w:szCs w:val="24"/>
+        </w:rPr>
+      </w:pPr>
+      <w:r>
+        <w:rPr>
+          <w:rFonts w:ascii="Arial" w:hAnsi="Arial" w:cs="Arial"/>
+          <w:b w:val="0"/>
+          <w:sz w:val="24"/>
+          <w:szCs w:val="24"/>
+        </w:rPr>
+        <w:t>A segunda opção é "Sair". Ao clicar nesse botão, o sistema será fechado e encerrado. Por fim, a terceira opção é "Criar uma Conta". Para os usuários que ainda não possuem cadastro, há um botão chamado "Clique aqui para cadastrar-se", que redireciona o usuário para uma nova tela dedicada ao cadastro de professores.</w:t>
+      </w:r>
+    </w:p>
+    <w:p>
+      <w:pPr>
+        <w:pStyle w:val="Corpodetexto"/>
+        <w:spacing w:line="360" w:lineRule="auto"/>
         <w:ind w:right="135"/>
         <w:jc w:val="both"/>
         <w:rPr>
@@ -26490,29 +26536,6 @@
           <w:szCs w:val="24"/>
         </w:rPr>
       </w:pPr>
-      <w:r>
-        <w:rPr>
-          <w:rFonts w:ascii="Arial" w:hAnsi="Arial" w:cs="Arial"/>
-          <w:b w:val="0"/>
-          <w:sz w:val="24"/>
-          <w:szCs w:val="24"/>
-        </w:rPr>
-        <w:t>A segunda opção é "Sair". Ao clicar nesse botão, o sistema será fechado e encerrado. Por fim, a terceira opção é "Criar uma Conta". Para os usuários que ainda não possuem cadastro, há um botão chamado "Clique aqui para cadastrar-se", que redireciona o usuário para uma nova tela dedicada ao cadastro de professores.</w:t>
-      </w:r>
-    </w:p>
-    <w:p>
-      <w:pPr>
-        <w:pStyle w:val="Corpodetexto"/>
-        <w:spacing w:line="360" w:lineRule="auto"/>
-        <w:ind w:right="135"/>
-        <w:jc w:val="both"/>
-        <w:rPr>
-          <w:rFonts w:ascii="Arial" w:hAnsi="Arial" w:cs="Arial"/>
-          <w:b w:val="0"/>
-          <w:sz w:val="24"/>
-          <w:szCs w:val="24"/>
-        </w:rPr>
-      </w:pPr>
     </w:p>
     <w:p>
       <w:pPr>
@@ -26522,14 +26545,27 @@
       <w:r>
         <w:t xml:space="preserve">Figura </w:t>
       </w:r>
-      <w:fldSimple w:instr=" SEQ Figura \* ARABIC ">
-        <w:r>
-          <w:rPr>
-            <w:noProof/>
-          </w:rPr>
-          <w:t>3</w:t>
-        </w:r>
-      </w:fldSimple>
+      <w:r>
+        <w:fldChar w:fldCharType="begin"/>
+      </w:r>
+      <w:r>
+        <w:instrText xml:space="preserve"> SEQ Figura \* ARABIC </w:instrText>
+      </w:r>
+      <w:r>
+        <w:fldChar w:fldCharType="separate"/>
+      </w:r>
+      <w:r>
+        <w:rPr>
+          <w:noProof/>
+        </w:rPr>
+        <w:t>3</w:t>
+      </w:r>
+      <w:r>
+        <w:rPr>
+          <w:noProof/>
+        </w:rPr>
+        <w:fldChar w:fldCharType="end"/>
+      </w:r>
       <w:r>
         <w:rPr>
           <w:noProof/>
@@ -26674,6 +26710,7 @@
       <w:pPr>
         <w:pStyle w:val="Corpodetexto"/>
         <w:spacing w:line="360" w:lineRule="auto"/>
+        <w:ind w:firstLine="708"/>
         <w:jc w:val="both"/>
         <w:rPr>
           <w:rFonts w:ascii="Arial" w:hAnsi="Arial" w:cs="Arial"/>
@@ -27037,6 +27074,7 @@
           <w:sz w:val="24"/>
           <w:szCs w:val="24"/>
         </w:rPr>
+        <w:lastRenderedPageBreak/>
         <w:t>tela de login,</w:t>
       </w:r>
       <w:r>
@@ -27083,14 +27121,27 @@
       <w:r>
         <w:t xml:space="preserve">Figura </w:t>
       </w:r>
-      <w:fldSimple w:instr=" SEQ Figura \* ARABIC ">
-        <w:r>
-          <w:rPr>
-            <w:noProof/>
-          </w:rPr>
-          <w:t>4</w:t>
-        </w:r>
-      </w:fldSimple>
+      <w:r>
+        <w:fldChar w:fldCharType="begin"/>
+      </w:r>
+      <w:r>
+        <w:instrText xml:space="preserve"> SEQ Figura \* ARABIC </w:instrText>
+      </w:r>
+      <w:r>
+        <w:fldChar w:fldCharType="separate"/>
+      </w:r>
+      <w:r>
+        <w:rPr>
+          <w:noProof/>
+        </w:rPr>
+        <w:t>4</w:t>
+      </w:r>
+      <w:r>
+        <w:rPr>
+          <w:noProof/>
+        </w:rPr>
+        <w:fldChar w:fldCharType="end"/>
+      </w:r>
       <w:r>
         <w:rPr>
           <w:noProof/>
@@ -27164,6 +27215,176 @@
       <w:pPr>
         <w:pStyle w:val="Corpodetexto"/>
         <w:spacing w:line="360" w:lineRule="auto"/>
+        <w:ind w:right="135" w:firstLine="708"/>
+        <w:jc w:val="both"/>
+        <w:rPr>
+          <w:rFonts w:ascii="Arial" w:hAnsi="Arial" w:cs="Arial"/>
+          <w:b w:val="0"/>
+          <w:spacing w:val="-2"/>
+          <w:sz w:val="24"/>
+          <w:szCs w:val="24"/>
+        </w:rPr>
+      </w:pPr>
+      <w:r>
+        <w:rPr>
+          <w:rFonts w:ascii="Arial" w:hAnsi="Arial" w:cs="Arial"/>
+          <w:b w:val="0"/>
+          <w:sz w:val="24"/>
+          <w:szCs w:val="24"/>
+        </w:rPr>
+        <w:t>Após entrar com as credenciais corretas, o usuário é direcionado para a tela home. A</w:t>
+      </w:r>
+      <w:r>
+        <w:rPr>
+          <w:rFonts w:ascii="Arial" w:hAnsi="Arial" w:cs="Arial"/>
+          <w:b w:val="0"/>
+          <w:spacing w:val="40"/>
+          <w:sz w:val="24"/>
+          <w:szCs w:val="24"/>
+        </w:rPr>
+        <w:t xml:space="preserve"> </w:t>
+      </w:r>
+      <w:r>
+        <w:rPr>
+          <w:rFonts w:ascii="Arial" w:hAnsi="Arial" w:cs="Arial"/>
+          <w:b w:val="0"/>
+          <w:sz w:val="24"/>
+          <w:szCs w:val="24"/>
+        </w:rPr>
+        <w:t>partir dela você pode ir para qualquer outra página do sistema</w:t>
+      </w:r>
+      <w:r>
+        <w:rPr>
+          <w:rFonts w:ascii="Arial" w:hAnsi="Arial" w:cs="Arial"/>
+          <w:b w:val="0"/>
+          <w:spacing w:val="-2"/>
+          <w:sz w:val="24"/>
+          <w:szCs w:val="24"/>
+        </w:rPr>
+        <w:t>.</w:t>
+      </w:r>
+      <w:r>
+        <w:rPr>
+          <w:rFonts w:ascii="Arial" w:hAnsi="Arial" w:cs="Arial"/>
+          <w:b w:val="0"/>
+          <w:spacing w:val="-2"/>
+          <w:sz w:val="24"/>
+          <w:szCs w:val="24"/>
+        </w:rPr>
+        <w:t xml:space="preserve"> Ao abrir a tela o home o </w:t>
+      </w:r>
+      <w:r>
+        <w:rPr>
+          <w:rFonts w:ascii="Arial" w:hAnsi="Arial" w:cs="Arial"/>
+          <w:b w:val="0"/>
+          <w:spacing w:val="-2"/>
+          <w:sz w:val="24"/>
+          <w:szCs w:val="24"/>
+        </w:rPr>
+        <w:t xml:space="preserve">Professor ou Administrador </w:t>
+      </w:r>
+      <w:r>
+        <w:rPr>
+          <w:rFonts w:ascii="Arial" w:hAnsi="Arial" w:cs="Arial"/>
+          <w:b w:val="0"/>
+          <w:spacing w:val="-2"/>
+          <w:sz w:val="24"/>
+          <w:szCs w:val="24"/>
+        </w:rPr>
+        <w:t>se depara com um dashboard, podendo visualizar</w:t>
+      </w:r>
+      <w:r>
+        <w:rPr>
+          <w:rFonts w:ascii="Arial" w:hAnsi="Arial" w:cs="Arial"/>
+          <w:b w:val="0"/>
+          <w:spacing w:val="-2"/>
+          <w:sz w:val="24"/>
+          <w:szCs w:val="24"/>
+        </w:rPr>
+        <w:t xml:space="preserve"> </w:t>
+      </w:r>
+      <w:r>
+        <w:rPr>
+          <w:rFonts w:ascii="Arial" w:hAnsi="Arial" w:cs="Arial"/>
+          <w:b w:val="0"/>
+          <w:spacing w:val="-2"/>
+          <w:sz w:val="24"/>
+          <w:szCs w:val="24"/>
+        </w:rPr>
+        <w:t>Hinos por mês ou Hinos por alunos. Também é possível visualizar os alunos aptos para realizar testes (Cultos de jovens, Cultos oficiais ou oficialização).</w:t>
+      </w:r>
+    </w:p>
+    <w:p>
+      <w:pPr>
+        <w:pStyle w:val="Corpodetexto"/>
+        <w:spacing w:line="360" w:lineRule="auto"/>
+        <w:ind w:right="135" w:firstLine="708"/>
+        <w:jc w:val="both"/>
+        <w:rPr>
+          <w:rFonts w:ascii="Arial" w:hAnsi="Arial" w:cs="Arial"/>
+          <w:b w:val="0"/>
+          <w:spacing w:val="-2"/>
+          <w:sz w:val="24"/>
+          <w:szCs w:val="24"/>
+        </w:rPr>
+      </w:pPr>
+      <w:r>
+        <w:rPr>
+          <w:rFonts w:ascii="Arial" w:hAnsi="Arial" w:cs="Arial"/>
+          <w:b w:val="0"/>
+          <w:spacing w:val="-2"/>
+          <w:sz w:val="24"/>
+          <w:szCs w:val="24"/>
+        </w:rPr>
+        <w:t>Em casos de teste para culto de jovens, só aparecerão os alunos que tem 25 hinos aprovados, em cultos oficiais só aparecerão aqueles que tem 50 hinos aprovados, e na aba oficialização somente aparecerão aqueles que tem 100 hinos aprovados, ou seja, todos os hinos.</w:t>
+      </w:r>
+      <w:r>
+        <w:rPr>
+          <w:rFonts w:ascii="Arial" w:hAnsi="Arial" w:cs="Arial"/>
+          <w:b w:val="0"/>
+          <w:spacing w:val="-2"/>
+          <w:sz w:val="24"/>
+          <w:szCs w:val="24"/>
+        </w:rPr>
+        <w:t xml:space="preserve"> Nesta mesma tela é possível extrair um relatório do </w:t>
+      </w:r>
+      <w:proofErr w:type="spellStart"/>
+      <w:r>
+        <w:rPr>
+          <w:rFonts w:ascii="Arial" w:hAnsi="Arial" w:cs="Arial"/>
+          <w:b w:val="0"/>
+          <w:spacing w:val="-2"/>
+          <w:sz w:val="24"/>
+          <w:szCs w:val="24"/>
+        </w:rPr>
+        <w:t>DataGridView</w:t>
+      </w:r>
+      <w:proofErr w:type="spellEnd"/>
+      <w:r>
+        <w:rPr>
+          <w:rFonts w:ascii="Arial" w:hAnsi="Arial" w:cs="Arial"/>
+          <w:b w:val="0"/>
+          <w:spacing w:val="-2"/>
+          <w:sz w:val="24"/>
+          <w:szCs w:val="24"/>
+        </w:rPr>
+        <w:t xml:space="preserve">, clicando em “Extrair relatório” o sistema fará um arquivo em formato Excel com as informações da tabela. </w:t>
+      </w:r>
+      <w:r>
+        <w:rPr>
+          <w:rFonts w:ascii="Arial" w:hAnsi="Arial" w:cs="Arial"/>
+          <w:b w:val="0"/>
+          <w:spacing w:val="-2"/>
+          <w:sz w:val="24"/>
+          <w:szCs w:val="24"/>
+        </w:rPr>
+        <w:t xml:space="preserve"> </w:t>
+      </w:r>
+    </w:p>
+    <w:p>
+      <w:pPr>
+        <w:pStyle w:val="Corpodetexto"/>
+        <w:spacing w:line="360" w:lineRule="auto"/>
         <w:ind w:right="135"/>
         <w:jc w:val="both"/>
         <w:rPr>
@@ -27174,94 +27395,6 @@
           <w:szCs w:val="24"/>
         </w:rPr>
       </w:pPr>
-      <w:r>
-        <w:rPr>
-          <w:rFonts w:ascii="Arial" w:hAnsi="Arial" w:cs="Arial"/>
-          <w:b w:val="0"/>
-          <w:sz w:val="24"/>
-          <w:szCs w:val="24"/>
-        </w:rPr>
-        <w:t>Após entrar com as credenciais corretas, o usuário é direcionado para a tela home. A</w:t>
-      </w:r>
-      <w:r>
-        <w:rPr>
-          <w:rFonts w:ascii="Arial" w:hAnsi="Arial" w:cs="Arial"/>
-          <w:b w:val="0"/>
-          <w:spacing w:val="40"/>
-          <w:sz w:val="24"/>
-          <w:szCs w:val="24"/>
-        </w:rPr>
-        <w:t xml:space="preserve"> </w:t>
-      </w:r>
-      <w:r>
-        <w:rPr>
-          <w:rFonts w:ascii="Arial" w:hAnsi="Arial" w:cs="Arial"/>
-          <w:b w:val="0"/>
-          <w:sz w:val="24"/>
-          <w:szCs w:val="24"/>
-        </w:rPr>
-        <w:t>partir dela você pode ir para qualquer outra página do sistema</w:t>
-      </w:r>
-      <w:r>
-        <w:rPr>
-          <w:rFonts w:ascii="Arial" w:hAnsi="Arial" w:cs="Arial"/>
-          <w:b w:val="0"/>
-          <w:spacing w:val="-2"/>
-          <w:sz w:val="24"/>
-          <w:szCs w:val="24"/>
-        </w:rPr>
-        <w:t>.</w:t>
-      </w:r>
-      <w:r>
-        <w:rPr>
-          <w:rFonts w:ascii="Arial" w:hAnsi="Arial" w:cs="Arial"/>
-          <w:b w:val="0"/>
-          <w:spacing w:val="-2"/>
-          <w:sz w:val="24"/>
-          <w:szCs w:val="24"/>
-        </w:rPr>
-        <w:t xml:space="preserve"> Ao abrir a tela o home o </w:t>
-      </w:r>
-      <w:r>
-        <w:rPr>
-          <w:rFonts w:ascii="Arial" w:hAnsi="Arial" w:cs="Arial"/>
-          <w:b w:val="0"/>
-          <w:spacing w:val="-2"/>
-          <w:sz w:val="24"/>
-          <w:szCs w:val="24"/>
-        </w:rPr>
-        <w:t xml:space="preserve">Professor ou Administrador </w:t>
-      </w:r>
-      <w:r>
-        <w:rPr>
-          <w:rFonts w:ascii="Arial" w:hAnsi="Arial" w:cs="Arial"/>
-          <w:b w:val="0"/>
-          <w:spacing w:val="-2"/>
-          <w:sz w:val="24"/>
-          <w:szCs w:val="24"/>
-        </w:rPr>
-        <w:t>se depara com um dashboard, podendo visualizar</w:t>
-      </w:r>
-      <w:r>
-        <w:rPr>
-          <w:rFonts w:ascii="Arial" w:hAnsi="Arial" w:cs="Arial"/>
-          <w:b w:val="0"/>
-          <w:spacing w:val="-2"/>
-          <w:sz w:val="24"/>
-          <w:szCs w:val="24"/>
-        </w:rPr>
-        <w:t xml:space="preserve"> </w:t>
-      </w:r>
-      <w:r>
-        <w:rPr>
-          <w:rFonts w:ascii="Arial" w:hAnsi="Arial" w:cs="Arial"/>
-          <w:b w:val="0"/>
-          <w:spacing w:val="-2"/>
-          <w:sz w:val="24"/>
-          <w:szCs w:val="24"/>
-        </w:rPr>
-        <w:t>Hinos por mês ou Hinos por alunos. Também é possível visualizar os alunos aptos para realizar testes (Cultos de jovens, Cultos oficiais ou oficialização).</w:t>
-      </w:r>
     </w:p>
     <w:p>
       <w:pPr>
@@ -27277,58 +27410,6 @@
           <w:szCs w:val="24"/>
         </w:rPr>
       </w:pPr>
-      <w:r>
-        <w:rPr>
-          <w:rFonts w:ascii="Arial" w:hAnsi="Arial" w:cs="Arial"/>
-          <w:b w:val="0"/>
-          <w:spacing w:val="-2"/>
-          <w:sz w:val="24"/>
-          <w:szCs w:val="24"/>
-        </w:rPr>
-        <w:t>Em casos de teste para culto de jovens, só aparecerão os alunos que tem 25 hinos aprovados, em cultos oficiais só aparecerão aqueles que tem 50 hinos aprovados, e na aba oficialização somente aparecerão aqueles que tem 100 hinos aprovados, ou seja, todos os hinos.</w:t>
-      </w:r>
-      <w:r>
-        <w:rPr>
-          <w:rFonts w:ascii="Arial" w:hAnsi="Arial" w:cs="Arial"/>
-          <w:b w:val="0"/>
-          <w:spacing w:val="-2"/>
-          <w:sz w:val="24"/>
-          <w:szCs w:val="24"/>
-        </w:rPr>
-        <w:t xml:space="preserve"> Nesta mesma tela é possível extrair um relatório do </w:t>
-      </w:r>
-      <w:proofErr w:type="spellStart"/>
-      <w:r>
-        <w:rPr>
-          <w:rFonts w:ascii="Arial" w:hAnsi="Arial" w:cs="Arial"/>
-          <w:b w:val="0"/>
-          <w:spacing w:val="-2"/>
-          <w:sz w:val="24"/>
-          <w:szCs w:val="24"/>
-        </w:rPr>
-        <w:t>DataGridView</w:t>
-      </w:r>
-      <w:proofErr w:type="spellEnd"/>
-      <w:r>
-        <w:rPr>
-          <w:rFonts w:ascii="Arial" w:hAnsi="Arial" w:cs="Arial"/>
-          <w:b w:val="0"/>
-          <w:spacing w:val="-2"/>
-          <w:sz w:val="24"/>
-          <w:szCs w:val="24"/>
-        </w:rPr>
-        <w:t xml:space="preserve">, clicando em “Extrair relatório” o sistema fará um arquivo em formato Excel com as informações da tabela. </w:t>
-      </w:r>
-      <w:r>
-        <w:rPr>
-          <w:rFonts w:ascii="Arial" w:hAnsi="Arial" w:cs="Arial"/>
-          <w:b w:val="0"/>
-          <w:spacing w:val="-2"/>
-          <w:sz w:val="24"/>
-          <w:szCs w:val="24"/>
-        </w:rPr>
-        <w:t xml:space="preserve"> </w:t>
-      </w:r>
     </w:p>
     <w:p>
       <w:pPr>
@@ -27407,50 +27488,33 @@
     </w:p>
     <w:p>
       <w:pPr>
-        <w:pStyle w:val="Corpodetexto"/>
-        <w:spacing w:line="360" w:lineRule="auto"/>
-        <w:ind w:right="135"/>
-        <w:jc w:val="both"/>
-        <w:rPr>
-          <w:rFonts w:ascii="Arial" w:hAnsi="Arial" w:cs="Arial"/>
-          <w:b w:val="0"/>
-          <w:spacing w:val="-2"/>
-          <w:sz w:val="24"/>
-          <w:szCs w:val="24"/>
-        </w:rPr>
-      </w:pPr>
-    </w:p>
-    <w:p>
-      <w:pPr>
-        <w:pStyle w:val="Corpodetexto"/>
-        <w:spacing w:line="360" w:lineRule="auto"/>
-        <w:ind w:right="135"/>
-        <w:jc w:val="both"/>
-        <w:rPr>
-          <w:rFonts w:ascii="Arial" w:hAnsi="Arial" w:cs="Arial"/>
-          <w:b w:val="0"/>
-          <w:spacing w:val="-2"/>
-          <w:sz w:val="24"/>
-          <w:szCs w:val="24"/>
-        </w:rPr>
-      </w:pPr>
-    </w:p>
-    <w:p>
-      <w:pPr>
         <w:pStyle w:val="Legenda"/>
       </w:pPr>
       <w:bookmarkStart w:id="53" w:name="_Toc197971224"/>
       <w:r>
         <w:t xml:space="preserve">Figura </w:t>
       </w:r>
-      <w:fldSimple w:instr=" SEQ Figura \* ARABIC ">
-        <w:r>
-          <w:rPr>
-            <w:noProof/>
-          </w:rPr>
-          <w:t>5</w:t>
-        </w:r>
-      </w:fldSimple>
+      <w:r>
+        <w:fldChar w:fldCharType="begin"/>
+      </w:r>
+      <w:r>
+        <w:instrText xml:space="preserve"> SEQ Figura \* ARABIC </w:instrText>
+      </w:r>
+      <w:r>
+        <w:fldChar w:fldCharType="separate"/>
+      </w:r>
+      <w:r>
+        <w:rPr>
+          <w:noProof/>
+        </w:rPr>
+        <w:t>5</w:t>
+      </w:r>
+      <w:r>
+        <w:rPr>
+          <w:noProof/>
+        </w:rPr>
+        <w:fldChar w:fldCharType="end"/>
+      </w:r>
       <w:r>
         <w:rPr>
           <w:noProof/>
@@ -27538,14 +27602,27 @@
       <w:r>
         <w:t xml:space="preserve">Figura </w:t>
       </w:r>
-      <w:fldSimple w:instr=" SEQ Figura \* ARABIC ">
-        <w:r>
-          <w:rPr>
-            <w:noProof/>
-          </w:rPr>
-          <w:t>6</w:t>
-        </w:r>
-      </w:fldSimple>
+      <w:r>
+        <w:fldChar w:fldCharType="begin"/>
+      </w:r>
+      <w:r>
+        <w:instrText xml:space="preserve"> SEQ Figura \* ARABIC </w:instrText>
+      </w:r>
+      <w:r>
+        <w:fldChar w:fldCharType="separate"/>
+      </w:r>
+      <w:r>
+        <w:rPr>
+          <w:noProof/>
+        </w:rPr>
+        <w:t>6</w:t>
+      </w:r>
+      <w:r>
+        <w:rPr>
+          <w:noProof/>
+        </w:rPr>
+        <w:fldChar w:fldCharType="end"/>
+      </w:r>
       <w:r>
         <w:rPr>
           <w:noProof/>
@@ -27722,14 +27799,27 @@
       <w:r>
         <w:t xml:space="preserve">Figura </w:t>
       </w:r>
-      <w:fldSimple w:instr=" SEQ Figura \* ARABIC ">
-        <w:r>
-          <w:rPr>
-            <w:noProof/>
-          </w:rPr>
-          <w:t>7</w:t>
-        </w:r>
-      </w:fldSimple>
+      <w:r>
+        <w:fldChar w:fldCharType="begin"/>
+      </w:r>
+      <w:r>
+        <w:instrText xml:space="preserve"> SEQ Figura \* ARABIC </w:instrText>
+      </w:r>
+      <w:r>
+        <w:fldChar w:fldCharType="separate"/>
+      </w:r>
+      <w:r>
+        <w:rPr>
+          <w:noProof/>
+        </w:rPr>
+        <w:t>7</w:t>
+      </w:r>
+      <w:r>
+        <w:rPr>
+          <w:noProof/>
+        </w:rPr>
+        <w:fldChar w:fldCharType="end"/>
+      </w:r>
       <w:r>
         <w:rPr>
           <w:noProof/>
@@ -27766,6 +27856,7 @@
       <w:r>
         <w:rPr>
           <w:rFonts w:ascii="Arial" w:hAnsi="Arial" w:cs="Arial"/>
+          <w:noProof/>
           <w:sz w:val="24"/>
           <w:szCs w:val="24"/>
         </w:rPr>
@@ -27842,7 +27933,7 @@
       <w:pPr>
         <w:pStyle w:val="Corpodetexto"/>
         <w:spacing w:line="360" w:lineRule="auto"/>
-        <w:ind w:right="141"/>
+        <w:ind w:right="141" w:firstLine="708"/>
         <w:jc w:val="both"/>
         <w:rPr>
           <w:rFonts w:ascii="Arial" w:hAnsi="Arial" w:cs="Arial"/>
@@ -28100,42 +28191,6 @@
     </w:p>
     <w:p>
       <w:pPr>
-        <w:pStyle w:val="Legenda"/>
-      </w:pPr>
-      <w:bookmarkStart w:id="57" w:name="_Toc197971227"/>
-      <w:r>
-        <w:t xml:space="preserve">Figura </w:t>
-      </w:r>
-      <w:fldSimple w:instr=" SEQ Figura \* ARABIC ">
-        <w:r>
-          <w:rPr>
-            <w:noProof/>
-          </w:rPr>
-          <w:t>8</w:t>
-        </w:r>
-      </w:fldSimple>
-      <w:r>
-        <w:rPr>
-          <w:noProof/>
-        </w:rPr>
-        <w:t xml:space="preserve"> </w:t>
-      </w:r>
-      <w:r>
-        <w:rPr>
-          <w:noProof/>
-        </w:rPr>
-        <w:t xml:space="preserve">– Tela de </w:t>
-      </w:r>
-      <w:r>
-        <w:rPr>
-          <w:noProof/>
-        </w:rPr>
-        <w:t xml:space="preserve"> Instrumentos</w:t>
-      </w:r>
-      <w:bookmarkEnd w:id="57"/>
-    </w:p>
-    <w:p>
-      <w:pPr>
         <w:tabs>
           <w:tab w:val="left" w:pos="851"/>
         </w:tabs>
@@ -28146,9 +28201,72 @@
           <w:szCs w:val="24"/>
         </w:rPr>
       </w:pPr>
-      <w:r>
-        <w:rPr>
-          <w:rFonts w:ascii="Arial" w:hAnsi="Arial" w:cs="Arial"/>
+    </w:p>
+    <w:p>
+      <w:pPr>
+        <w:pStyle w:val="Legenda"/>
+      </w:pPr>
+      <w:bookmarkStart w:id="57" w:name="_Toc197971227"/>
+      <w:r>
+        <w:t xml:space="preserve">Figura </w:t>
+      </w:r>
+      <w:r>
+        <w:fldChar w:fldCharType="begin"/>
+      </w:r>
+      <w:r>
+        <w:instrText xml:space="preserve"> SEQ Figura \* ARABIC </w:instrText>
+      </w:r>
+      <w:r>
+        <w:fldChar w:fldCharType="separate"/>
+      </w:r>
+      <w:r>
+        <w:rPr>
+          <w:noProof/>
+        </w:rPr>
+        <w:t>8</w:t>
+      </w:r>
+      <w:r>
+        <w:rPr>
+          <w:noProof/>
+        </w:rPr>
+        <w:fldChar w:fldCharType="end"/>
+      </w:r>
+      <w:r>
+        <w:rPr>
+          <w:noProof/>
+        </w:rPr>
+        <w:t xml:space="preserve"> </w:t>
+      </w:r>
+      <w:r>
+        <w:rPr>
+          <w:noProof/>
+        </w:rPr>
+        <w:t xml:space="preserve">– Tela de </w:t>
+      </w:r>
+      <w:r>
+        <w:rPr>
+          <w:noProof/>
+        </w:rPr>
+        <w:t xml:space="preserve"> Instrumentos</w:t>
+      </w:r>
+      <w:bookmarkEnd w:id="57"/>
+    </w:p>
+    <w:p>
+      <w:pPr>
+        <w:tabs>
+          <w:tab w:val="left" w:pos="851"/>
+        </w:tabs>
+        <w:spacing w:line="360" w:lineRule="auto"/>
+        <w:rPr>
+          <w:rFonts w:ascii="Arial" w:hAnsi="Arial" w:cs="Arial"/>
+          <w:sz w:val="24"/>
+          <w:szCs w:val="24"/>
+        </w:rPr>
+      </w:pPr>
+      <w:r>
+        <w:rPr>
+          <w:rFonts w:ascii="Arial" w:hAnsi="Arial" w:cs="Arial"/>
+          <w:noProof/>
           <w:sz w:val="24"/>
           <w:szCs w:val="24"/>
         </w:rPr>
@@ -28243,89 +28361,102 @@
       <w:pPr>
         <w:pStyle w:val="Corpodetexto"/>
         <w:spacing w:line="360" w:lineRule="auto"/>
+        <w:ind w:right="132" w:firstLine="708"/>
+        <w:jc w:val="both"/>
+        <w:rPr>
+          <w:rFonts w:ascii="Arial" w:hAnsi="Arial" w:cs="Arial"/>
+          <w:b w:val="0"/>
+          <w:spacing w:val="-2"/>
+          <w:sz w:val="24"/>
+          <w:szCs w:val="24"/>
+        </w:rPr>
+      </w:pPr>
+      <w:r>
+        <w:rPr>
+          <w:rFonts w:ascii="Arial" w:hAnsi="Arial" w:cs="Arial"/>
+          <w:b w:val="0"/>
+          <w:sz w:val="24"/>
+          <w:szCs w:val="24"/>
+        </w:rPr>
+        <w:t>Nesta tela tem</w:t>
+      </w:r>
+      <w:r>
+        <w:rPr>
+          <w:rFonts w:ascii="Arial" w:hAnsi="Arial" w:cs="Arial"/>
+          <w:b w:val="0"/>
+          <w:sz w:val="24"/>
+          <w:szCs w:val="24"/>
+        </w:rPr>
+        <w:t>os</w:t>
+      </w:r>
+      <w:r>
+        <w:rPr>
+          <w:rFonts w:ascii="Arial" w:hAnsi="Arial" w:cs="Arial"/>
+          <w:b w:val="0"/>
+          <w:sz w:val="24"/>
+          <w:szCs w:val="24"/>
+        </w:rPr>
+        <w:t xml:space="preserve"> as opções para cadastrar um aluno, contendo os campos Data Cadastro, Nome, CPF, Data Nascimento, Instrumento, Telefone, E-mail, CEP, Endereço, Número, Bairro, Cidade, Estado, Estado Civil e Foto. Os campos Data Nascimento e Data Cadastro já vem pré-definidos com a data do dia em que o cadastro estiver sendo realizado, porém, você pode alterar a data, como por exemplo a data de nascimento. Pós campos preenchidos o botão </w:t>
+      </w:r>
+      <w:r>
+        <w:rPr>
+          <w:rFonts w:ascii="Arial" w:hAnsi="Arial" w:cs="Arial"/>
+          <w:b w:val="0"/>
+          <w:sz w:val="24"/>
+          <w:szCs w:val="24"/>
+        </w:rPr>
+        <w:t>“</w:t>
+      </w:r>
+      <w:r>
+        <w:rPr>
+          <w:rFonts w:ascii="Arial" w:hAnsi="Arial" w:cs="Arial"/>
+          <w:b w:val="0"/>
+          <w:sz w:val="24"/>
+          <w:szCs w:val="24"/>
+        </w:rPr>
+        <w:t>Salvar</w:t>
+      </w:r>
+      <w:r>
+        <w:rPr>
+          <w:rFonts w:ascii="Arial" w:hAnsi="Arial" w:cs="Arial"/>
+          <w:b w:val="0"/>
+          <w:sz w:val="24"/>
+          <w:szCs w:val="24"/>
+        </w:rPr>
+        <w:t>”</w:t>
+      </w:r>
+      <w:r>
+        <w:rPr>
+          <w:rFonts w:ascii="Arial" w:hAnsi="Arial" w:cs="Arial"/>
+          <w:b w:val="0"/>
+          <w:sz w:val="24"/>
+          <w:szCs w:val="24"/>
+        </w:rPr>
+        <w:t xml:space="preserve"> é clicado e o usuário é direcionado para a Home </w:t>
+      </w:r>
+      <w:r>
+        <w:rPr>
+          <w:rFonts w:ascii="Arial" w:hAnsi="Arial" w:cs="Arial"/>
+          <w:b w:val="0"/>
+          <w:spacing w:val="-2"/>
+          <w:sz w:val="24"/>
+          <w:szCs w:val="24"/>
+        </w:rPr>
+        <w:t>novamente.</w:t>
+      </w:r>
+    </w:p>
+    <w:p>
+      <w:pPr>
+        <w:pStyle w:val="Corpodetexto"/>
+        <w:spacing w:line="360" w:lineRule="auto"/>
         <w:ind w:right="132"/>
-        <w:jc w:val="both"/>
-        <w:rPr>
-          <w:rFonts w:ascii="Arial" w:hAnsi="Arial" w:cs="Arial"/>
-          <w:b w:val="0"/>
-          <w:spacing w:val="-2"/>
-          <w:sz w:val="24"/>
-          <w:szCs w:val="24"/>
-        </w:rPr>
-      </w:pPr>
-      <w:r>
-        <w:rPr>
-          <w:rFonts w:ascii="Arial" w:hAnsi="Arial" w:cs="Arial"/>
-          <w:b w:val="0"/>
-          <w:sz w:val="24"/>
-          <w:szCs w:val="24"/>
-        </w:rPr>
-        <w:t>Nesta tela tem</w:t>
-      </w:r>
-      <w:r>
-        <w:rPr>
-          <w:rFonts w:ascii="Arial" w:hAnsi="Arial" w:cs="Arial"/>
-          <w:b w:val="0"/>
-          <w:sz w:val="24"/>
-          <w:szCs w:val="24"/>
-        </w:rPr>
-        <w:t>os</w:t>
-      </w:r>
-      <w:r>
-        <w:rPr>
-          <w:rFonts w:ascii="Arial" w:hAnsi="Arial" w:cs="Arial"/>
-          <w:b w:val="0"/>
-          <w:sz w:val="24"/>
-          <w:szCs w:val="24"/>
-        </w:rPr>
-        <w:t xml:space="preserve"> as opções para cadastrar um aluno, contendo os campos Data Cadastro, Nome, CPF, Data Nascimento, Instrumento, Telefone, E-mail, CEP, Endereço, Número, Bairro, Cidade, Estado, Estado Civil e Foto. Os campos Data Nascimento e Data Cadastro já vem pré-definidos com a data do dia em que o cadastro estiver sendo realizado, porém, você pode alterar a data, como por exemplo a data de nascimento. Pós campos preenchidos o botão </w:t>
-      </w:r>
-      <w:r>
-        <w:rPr>
-          <w:rFonts w:ascii="Arial" w:hAnsi="Arial" w:cs="Arial"/>
-          <w:b w:val="0"/>
-          <w:sz w:val="24"/>
-          <w:szCs w:val="24"/>
-        </w:rPr>
-        <w:t>“</w:t>
-      </w:r>
-      <w:r>
-        <w:rPr>
-          <w:rFonts w:ascii="Arial" w:hAnsi="Arial" w:cs="Arial"/>
-          <w:b w:val="0"/>
-          <w:sz w:val="24"/>
-          <w:szCs w:val="24"/>
-        </w:rPr>
-        <w:t>Salvar</w:t>
-      </w:r>
-      <w:r>
-        <w:rPr>
-          <w:rFonts w:ascii="Arial" w:hAnsi="Arial" w:cs="Arial"/>
-          <w:b w:val="0"/>
-          <w:sz w:val="24"/>
-          <w:szCs w:val="24"/>
-        </w:rPr>
-        <w:t>”</w:t>
-      </w:r>
-      <w:r>
-        <w:rPr>
-          <w:rFonts w:ascii="Arial" w:hAnsi="Arial" w:cs="Arial"/>
-          <w:b w:val="0"/>
-          <w:sz w:val="24"/>
-          <w:szCs w:val="24"/>
-        </w:rPr>
-        <w:t xml:space="preserve"> é clicado e o usuário é direcionado para a Home </w:t>
-      </w:r>
-      <w:r>
-        <w:rPr>
-          <w:rFonts w:ascii="Arial" w:hAnsi="Arial" w:cs="Arial"/>
-          <w:b w:val="0"/>
-          <w:spacing w:val="-2"/>
-          <w:sz w:val="24"/>
-          <w:szCs w:val="24"/>
-        </w:rPr>
-        <w:t>novamente.</w:t>
-      </w:r>
+        <w:rPr>
+          <w:rFonts w:ascii="Arial" w:hAnsi="Arial" w:cs="Arial"/>
+          <w:b w:val="0"/>
+          <w:sz w:val="24"/>
+          <w:szCs w:val="24"/>
+        </w:rPr>
+      </w:pPr>
     </w:p>
     <w:p>
       <w:pPr>
@@ -28459,33 +28590,33 @@
     </w:p>
     <w:p>
       <w:pPr>
-        <w:pStyle w:val="Corpodetexto"/>
-        <w:spacing w:line="360" w:lineRule="auto"/>
-        <w:ind w:right="132"/>
-        <w:rPr>
-          <w:rFonts w:ascii="Arial" w:hAnsi="Arial" w:cs="Arial"/>
-          <w:b w:val="0"/>
-          <w:sz w:val="24"/>
-          <w:szCs w:val="24"/>
-        </w:rPr>
-      </w:pPr>
-    </w:p>
-    <w:p>
-      <w:pPr>
         <w:pStyle w:val="Legenda"/>
       </w:pPr>
       <w:bookmarkStart w:id="59" w:name="_Toc197971228"/>
       <w:r>
         <w:t xml:space="preserve">Figura </w:t>
       </w:r>
-      <w:fldSimple w:instr=" SEQ Figura \* ARABIC ">
-        <w:r>
-          <w:rPr>
-            <w:noProof/>
-          </w:rPr>
-          <w:t>9</w:t>
-        </w:r>
-      </w:fldSimple>
+      <w:r>
+        <w:fldChar w:fldCharType="begin"/>
+      </w:r>
+      <w:r>
+        <w:instrText xml:space="preserve"> SEQ Figura \* ARABIC </w:instrText>
+      </w:r>
+      <w:r>
+        <w:fldChar w:fldCharType="separate"/>
+      </w:r>
+      <w:r>
+        <w:rPr>
+          <w:noProof/>
+        </w:rPr>
+        <w:t>9</w:t>
+      </w:r>
+      <w:r>
+        <w:rPr>
+          <w:noProof/>
+        </w:rPr>
+        <w:fldChar w:fldCharType="end"/>
+      </w:r>
       <w:r>
         <w:rPr>
           <w:noProof/>
@@ -28640,382 +28771,396 @@
       <w:pPr>
         <w:pStyle w:val="Corpodetexto"/>
         <w:spacing w:line="360" w:lineRule="auto"/>
+        <w:ind w:right="132" w:firstLine="708"/>
+        <w:jc w:val="both"/>
+        <w:rPr>
+          <w:rFonts w:ascii="Arial" w:hAnsi="Arial" w:cs="Arial"/>
+          <w:b w:val="0"/>
+          <w:spacing w:val="-2"/>
+          <w:sz w:val="24"/>
+          <w:szCs w:val="24"/>
+        </w:rPr>
+      </w:pPr>
+      <w:r>
+        <w:rPr>
+          <w:rFonts w:ascii="Arial" w:hAnsi="Arial" w:cs="Arial"/>
+          <w:b w:val="0"/>
+          <w:sz w:val="24"/>
+          <w:szCs w:val="24"/>
+        </w:rPr>
+        <w:t>Após cadastrar um aluno, o professor ou administrador pode</w:t>
+      </w:r>
+      <w:r>
+        <w:rPr>
+          <w:rFonts w:ascii="Arial" w:hAnsi="Arial" w:cs="Arial"/>
+          <w:b w:val="0"/>
+          <w:sz w:val="24"/>
+          <w:szCs w:val="24"/>
+        </w:rPr>
+        <w:t xml:space="preserve"> excluir um aluno caso necessário, ou também</w:t>
+      </w:r>
+      <w:r>
+        <w:rPr>
+          <w:rFonts w:ascii="Arial" w:hAnsi="Arial" w:cs="Arial"/>
+          <w:b w:val="0"/>
+          <w:sz w:val="24"/>
+          <w:szCs w:val="24"/>
+        </w:rPr>
+        <w:t xml:space="preserve"> consultar as informações do aluno cadastrado, a fim de apenas confirmar se o cadastro foi feito corretamente, ou</w:t>
+      </w:r>
+      <w:r>
+        <w:rPr>
+          <w:rFonts w:ascii="Arial" w:hAnsi="Arial" w:cs="Arial"/>
+          <w:b w:val="0"/>
+          <w:spacing w:val="40"/>
+          <w:sz w:val="24"/>
+          <w:szCs w:val="24"/>
+        </w:rPr>
+        <w:t xml:space="preserve"> </w:t>
+      </w:r>
+      <w:r>
+        <w:rPr>
+          <w:rFonts w:ascii="Arial" w:hAnsi="Arial" w:cs="Arial"/>
+          <w:b w:val="0"/>
+          <w:sz w:val="24"/>
+          <w:szCs w:val="24"/>
+        </w:rPr>
+        <w:t xml:space="preserve">alterar as informações do aluno, para realizar qualquer uma destas ações, basta clicar no nome do aluno desejado. Também é possível por meio desta tela </w:t>
+      </w:r>
+      <w:r>
+        <w:rPr>
+          <w:rFonts w:ascii="Arial" w:hAnsi="Arial" w:cs="Arial"/>
+          <w:b w:val="0"/>
+          <w:sz w:val="24"/>
+          <w:szCs w:val="24"/>
+        </w:rPr>
+        <w:t xml:space="preserve">extrair um relatório, </w:t>
+      </w:r>
+      <w:r>
+        <w:rPr>
+          <w:rFonts w:ascii="Arial" w:hAnsi="Arial" w:cs="Arial"/>
+          <w:b w:val="0"/>
+          <w:sz w:val="24"/>
+          <w:szCs w:val="24"/>
+        </w:rPr>
+        <w:t>entrar na tela de cadastro</w:t>
+      </w:r>
+      <w:r>
+        <w:rPr>
+          <w:rFonts w:ascii="Arial" w:hAnsi="Arial" w:cs="Arial"/>
+          <w:b w:val="0"/>
+          <w:spacing w:val="-2"/>
+          <w:sz w:val="24"/>
+          <w:szCs w:val="24"/>
+        </w:rPr>
+        <w:t xml:space="preserve"> </w:t>
+      </w:r>
+      <w:r>
+        <w:rPr>
+          <w:rFonts w:ascii="Arial" w:hAnsi="Arial" w:cs="Arial"/>
+          <w:b w:val="0"/>
+          <w:sz w:val="24"/>
+          <w:szCs w:val="24"/>
+        </w:rPr>
+        <w:t>e</w:t>
+      </w:r>
+      <w:r>
+        <w:rPr>
+          <w:rFonts w:ascii="Arial" w:hAnsi="Arial" w:cs="Arial"/>
+          <w:b w:val="0"/>
+          <w:spacing w:val="-2"/>
+          <w:sz w:val="24"/>
+          <w:szCs w:val="24"/>
+        </w:rPr>
+        <w:t xml:space="preserve"> </w:t>
+      </w:r>
+      <w:r>
+        <w:rPr>
+          <w:rFonts w:ascii="Arial" w:hAnsi="Arial" w:cs="Arial"/>
+          <w:b w:val="0"/>
+          <w:sz w:val="24"/>
+          <w:szCs w:val="24"/>
+        </w:rPr>
+        <w:t>consulta</w:t>
+      </w:r>
+      <w:r>
+        <w:rPr>
+          <w:rFonts w:ascii="Arial" w:hAnsi="Arial" w:cs="Arial"/>
+          <w:b w:val="0"/>
+          <w:spacing w:val="-2"/>
+          <w:sz w:val="24"/>
+          <w:szCs w:val="24"/>
+        </w:rPr>
+        <w:t xml:space="preserve"> </w:t>
+      </w:r>
+      <w:r>
+        <w:rPr>
+          <w:rFonts w:ascii="Arial" w:hAnsi="Arial" w:cs="Arial"/>
+          <w:b w:val="0"/>
+          <w:sz w:val="24"/>
+          <w:szCs w:val="24"/>
+        </w:rPr>
+        <w:t>de</w:t>
+      </w:r>
+      <w:r>
+        <w:rPr>
+          <w:rFonts w:ascii="Arial" w:hAnsi="Arial" w:cs="Arial"/>
+          <w:b w:val="0"/>
+          <w:spacing w:val="-2"/>
+          <w:sz w:val="24"/>
+          <w:szCs w:val="24"/>
+        </w:rPr>
+        <w:t xml:space="preserve"> </w:t>
+      </w:r>
+      <w:r>
+        <w:rPr>
+          <w:rFonts w:ascii="Arial" w:hAnsi="Arial" w:cs="Arial"/>
+          <w:b w:val="0"/>
+          <w:sz w:val="24"/>
+          <w:szCs w:val="24"/>
+        </w:rPr>
+        <w:t>hinos,</w:t>
+      </w:r>
+      <w:r>
+        <w:rPr>
+          <w:rFonts w:ascii="Arial" w:hAnsi="Arial" w:cs="Arial"/>
+          <w:b w:val="0"/>
+          <w:spacing w:val="-5"/>
+          <w:sz w:val="24"/>
+          <w:szCs w:val="24"/>
+        </w:rPr>
+        <w:t xml:space="preserve"> </w:t>
+      </w:r>
+      <w:r>
+        <w:rPr>
+          <w:rFonts w:ascii="Arial" w:hAnsi="Arial" w:cs="Arial"/>
+          <w:b w:val="0"/>
+          <w:sz w:val="24"/>
+          <w:szCs w:val="24"/>
+        </w:rPr>
+        <w:t>basta</w:t>
+      </w:r>
+      <w:r>
+        <w:rPr>
+          <w:rFonts w:ascii="Arial" w:hAnsi="Arial" w:cs="Arial"/>
+          <w:b w:val="0"/>
+          <w:spacing w:val="-2"/>
+          <w:sz w:val="24"/>
+          <w:szCs w:val="24"/>
+        </w:rPr>
+        <w:t xml:space="preserve"> </w:t>
+      </w:r>
+      <w:r>
+        <w:rPr>
+          <w:rFonts w:ascii="Arial" w:hAnsi="Arial" w:cs="Arial"/>
+          <w:b w:val="0"/>
+          <w:sz w:val="24"/>
+          <w:szCs w:val="24"/>
+        </w:rPr>
+        <w:t>clicar</w:t>
+      </w:r>
+      <w:r>
+        <w:rPr>
+          <w:rFonts w:ascii="Arial" w:hAnsi="Arial" w:cs="Arial"/>
+          <w:b w:val="0"/>
+          <w:spacing w:val="-3"/>
+          <w:sz w:val="24"/>
+          <w:szCs w:val="24"/>
+        </w:rPr>
+        <w:t xml:space="preserve"> </w:t>
+      </w:r>
+      <w:r>
+        <w:rPr>
+          <w:rFonts w:ascii="Arial" w:hAnsi="Arial" w:cs="Arial"/>
+          <w:b w:val="0"/>
+          <w:sz w:val="24"/>
+          <w:szCs w:val="24"/>
+        </w:rPr>
+        <w:t>na</w:t>
+      </w:r>
+      <w:r>
+        <w:rPr>
+          <w:rFonts w:ascii="Arial" w:hAnsi="Arial" w:cs="Arial"/>
+          <w:b w:val="0"/>
+          <w:spacing w:val="-2"/>
+          <w:sz w:val="24"/>
+          <w:szCs w:val="24"/>
+        </w:rPr>
+        <w:t xml:space="preserve"> </w:t>
+      </w:r>
+      <w:r>
+        <w:rPr>
+          <w:rFonts w:ascii="Arial" w:hAnsi="Arial" w:cs="Arial"/>
+          <w:b w:val="0"/>
+          <w:sz w:val="24"/>
+          <w:szCs w:val="24"/>
+        </w:rPr>
+        <w:t>setinha no</w:t>
+      </w:r>
+      <w:r>
+        <w:rPr>
+          <w:rFonts w:ascii="Arial" w:hAnsi="Arial" w:cs="Arial"/>
+          <w:b w:val="0"/>
+          <w:spacing w:val="-2"/>
+          <w:sz w:val="24"/>
+          <w:szCs w:val="24"/>
+        </w:rPr>
+        <w:t xml:space="preserve"> </w:t>
+      </w:r>
+      <w:r>
+        <w:rPr>
+          <w:rFonts w:ascii="Arial" w:hAnsi="Arial" w:cs="Arial"/>
+          <w:b w:val="0"/>
+          <w:sz w:val="24"/>
+          <w:szCs w:val="24"/>
+        </w:rPr>
+        <w:t>início</w:t>
+      </w:r>
+      <w:r>
+        <w:rPr>
+          <w:rFonts w:ascii="Arial" w:hAnsi="Arial" w:cs="Arial"/>
+          <w:b w:val="0"/>
+          <w:spacing w:val="-2"/>
+          <w:sz w:val="24"/>
+          <w:szCs w:val="24"/>
+        </w:rPr>
+        <w:t xml:space="preserve"> </w:t>
+      </w:r>
+      <w:r>
+        <w:rPr>
+          <w:rFonts w:ascii="Arial" w:hAnsi="Arial" w:cs="Arial"/>
+          <w:b w:val="0"/>
+          <w:sz w:val="24"/>
+          <w:szCs w:val="24"/>
+        </w:rPr>
+        <w:t>da</w:t>
+      </w:r>
+      <w:r>
+        <w:rPr>
+          <w:rFonts w:ascii="Arial" w:hAnsi="Arial" w:cs="Arial"/>
+          <w:b w:val="0"/>
+          <w:spacing w:val="-2"/>
+          <w:sz w:val="24"/>
+          <w:szCs w:val="24"/>
+        </w:rPr>
+        <w:t xml:space="preserve"> </w:t>
+      </w:r>
+      <w:r>
+        <w:rPr>
+          <w:rFonts w:ascii="Arial" w:hAnsi="Arial" w:cs="Arial"/>
+          <w:b w:val="0"/>
+          <w:sz w:val="24"/>
+          <w:szCs w:val="24"/>
+        </w:rPr>
+        <w:t>linha</w:t>
+      </w:r>
+      <w:r>
+        <w:rPr>
+          <w:rFonts w:ascii="Arial" w:hAnsi="Arial" w:cs="Arial"/>
+          <w:b w:val="0"/>
+          <w:spacing w:val="-2"/>
+          <w:sz w:val="24"/>
+          <w:szCs w:val="24"/>
+        </w:rPr>
+        <w:t xml:space="preserve"> </w:t>
+      </w:r>
+      <w:r>
+        <w:rPr>
+          <w:rFonts w:ascii="Arial" w:hAnsi="Arial" w:cs="Arial"/>
+          <w:b w:val="0"/>
+          <w:sz w:val="24"/>
+          <w:szCs w:val="24"/>
+        </w:rPr>
+        <w:t>do</w:t>
+      </w:r>
+      <w:r>
+        <w:rPr>
+          <w:rFonts w:ascii="Arial" w:hAnsi="Arial" w:cs="Arial"/>
+          <w:b w:val="0"/>
+          <w:spacing w:val="-2"/>
+          <w:sz w:val="24"/>
+          <w:szCs w:val="24"/>
+        </w:rPr>
+        <w:t xml:space="preserve"> </w:t>
+      </w:r>
+      <w:r>
+        <w:rPr>
+          <w:rFonts w:ascii="Arial" w:hAnsi="Arial" w:cs="Arial"/>
+          <w:b w:val="0"/>
+          <w:sz w:val="24"/>
+          <w:szCs w:val="24"/>
+        </w:rPr>
+        <w:t>aluno</w:t>
+      </w:r>
+      <w:r>
+        <w:rPr>
+          <w:rFonts w:ascii="Arial" w:hAnsi="Arial" w:cs="Arial"/>
+          <w:b w:val="0"/>
+          <w:spacing w:val="-2"/>
+          <w:sz w:val="24"/>
+          <w:szCs w:val="24"/>
+        </w:rPr>
+        <w:t xml:space="preserve"> </w:t>
+      </w:r>
+      <w:r>
+        <w:rPr>
+          <w:rFonts w:ascii="Arial" w:hAnsi="Arial" w:cs="Arial"/>
+          <w:b w:val="0"/>
+          <w:sz w:val="24"/>
+          <w:szCs w:val="24"/>
+        </w:rPr>
+        <w:t xml:space="preserve">desejado e depois no botão </w:t>
+      </w:r>
+      <w:r>
+        <w:rPr>
+          <w:rFonts w:ascii="Arial" w:hAnsi="Arial" w:cs="Arial"/>
+          <w:b w:val="0"/>
+          <w:sz w:val="24"/>
+          <w:szCs w:val="24"/>
+        </w:rPr>
+        <w:t>“</w:t>
+      </w:r>
+      <w:r>
+        <w:rPr>
+          <w:rFonts w:ascii="Arial" w:hAnsi="Arial" w:cs="Arial"/>
+          <w:b w:val="0"/>
+          <w:sz w:val="24"/>
+          <w:szCs w:val="24"/>
+        </w:rPr>
+        <w:t>Hinos</w:t>
+      </w:r>
+      <w:r>
+        <w:rPr>
+          <w:rFonts w:ascii="Arial" w:hAnsi="Arial" w:cs="Arial"/>
+          <w:b w:val="0"/>
+          <w:sz w:val="24"/>
+          <w:szCs w:val="24"/>
+        </w:rPr>
+        <w:t>”</w:t>
+      </w:r>
+      <w:r>
+        <w:rPr>
+          <w:rFonts w:ascii="Arial" w:hAnsi="Arial" w:cs="Arial"/>
+          <w:b w:val="0"/>
+          <w:sz w:val="24"/>
+          <w:szCs w:val="24"/>
+        </w:rPr>
+        <w:t>.</w:t>
+      </w:r>
+    </w:p>
+    <w:p>
+      <w:pPr>
+        <w:pStyle w:val="Corpodetexto"/>
+        <w:spacing w:line="360" w:lineRule="auto"/>
         <w:ind w:right="132"/>
         <w:jc w:val="both"/>
         <w:rPr>
           <w:rFonts w:ascii="Arial" w:hAnsi="Arial" w:cs="Arial"/>
           <w:b w:val="0"/>
-          <w:spacing w:val="-2"/>
-          <w:sz w:val="24"/>
-          <w:szCs w:val="24"/>
-        </w:rPr>
-      </w:pPr>
-      <w:r>
-        <w:rPr>
-          <w:rFonts w:ascii="Arial" w:hAnsi="Arial" w:cs="Arial"/>
-          <w:b w:val="0"/>
-          <w:sz w:val="24"/>
-          <w:szCs w:val="24"/>
-        </w:rPr>
-        <w:t>Após cadastrar um aluno, o professor ou administrador pode</w:t>
-      </w:r>
-      <w:r>
-        <w:rPr>
-          <w:rFonts w:ascii="Arial" w:hAnsi="Arial" w:cs="Arial"/>
-          <w:b w:val="0"/>
-          <w:sz w:val="24"/>
-          <w:szCs w:val="24"/>
-        </w:rPr>
-        <w:t xml:space="preserve"> excluir um aluno caso necessário, ou também</w:t>
-      </w:r>
-      <w:r>
-        <w:rPr>
-          <w:rFonts w:ascii="Arial" w:hAnsi="Arial" w:cs="Arial"/>
-          <w:b w:val="0"/>
-          <w:sz w:val="24"/>
-          <w:szCs w:val="24"/>
-        </w:rPr>
-        <w:t xml:space="preserve"> consultar as informações do aluno cadastrado, a fim de apenas confirmar se o cadastro foi feito corretamente, ou</w:t>
-      </w:r>
-      <w:r>
-        <w:rPr>
-          <w:rFonts w:ascii="Arial" w:hAnsi="Arial" w:cs="Arial"/>
-          <w:b w:val="0"/>
-          <w:spacing w:val="40"/>
-          <w:sz w:val="24"/>
-          <w:szCs w:val="24"/>
-        </w:rPr>
-        <w:t xml:space="preserve"> </w:t>
-      </w:r>
-      <w:r>
-        <w:rPr>
-          <w:rFonts w:ascii="Arial" w:hAnsi="Arial" w:cs="Arial"/>
-          <w:b w:val="0"/>
-          <w:sz w:val="24"/>
-          <w:szCs w:val="24"/>
-        </w:rPr>
-        <w:t xml:space="preserve">alterar as informações do aluno, para realizar qualquer uma destas ações, basta clicar no nome do aluno desejado. Também é possível por meio desta tela </w:t>
-      </w:r>
-      <w:r>
-        <w:rPr>
-          <w:rFonts w:ascii="Arial" w:hAnsi="Arial" w:cs="Arial"/>
-          <w:b w:val="0"/>
-          <w:sz w:val="24"/>
-          <w:szCs w:val="24"/>
-        </w:rPr>
-        <w:t xml:space="preserve">extrair um relatório, </w:t>
-      </w:r>
-      <w:r>
-        <w:rPr>
-          <w:rFonts w:ascii="Arial" w:hAnsi="Arial" w:cs="Arial"/>
-          <w:b w:val="0"/>
-          <w:sz w:val="24"/>
-          <w:szCs w:val="24"/>
-        </w:rPr>
-        <w:t>entrar na tela de cadastro</w:t>
-      </w:r>
-      <w:r>
-        <w:rPr>
-          <w:rFonts w:ascii="Arial" w:hAnsi="Arial" w:cs="Arial"/>
-          <w:b w:val="0"/>
-          <w:spacing w:val="-2"/>
-          <w:sz w:val="24"/>
-          <w:szCs w:val="24"/>
-        </w:rPr>
-        <w:t xml:space="preserve"> </w:t>
-      </w:r>
-      <w:r>
-        <w:rPr>
-          <w:rFonts w:ascii="Arial" w:hAnsi="Arial" w:cs="Arial"/>
-          <w:b w:val="0"/>
-          <w:sz w:val="24"/>
-          <w:szCs w:val="24"/>
-        </w:rPr>
-        <w:t>e</w:t>
-      </w:r>
-      <w:r>
-        <w:rPr>
-          <w:rFonts w:ascii="Arial" w:hAnsi="Arial" w:cs="Arial"/>
-          <w:b w:val="0"/>
-          <w:spacing w:val="-2"/>
-          <w:sz w:val="24"/>
-          <w:szCs w:val="24"/>
-        </w:rPr>
-        <w:t xml:space="preserve"> </w:t>
-      </w:r>
-      <w:r>
-        <w:rPr>
-          <w:rFonts w:ascii="Arial" w:hAnsi="Arial" w:cs="Arial"/>
-          <w:b w:val="0"/>
-          <w:sz w:val="24"/>
-          <w:szCs w:val="24"/>
-        </w:rPr>
-        <w:t>consulta</w:t>
-      </w:r>
-      <w:r>
-        <w:rPr>
-          <w:rFonts w:ascii="Arial" w:hAnsi="Arial" w:cs="Arial"/>
-          <w:b w:val="0"/>
-          <w:spacing w:val="-2"/>
-          <w:sz w:val="24"/>
-          <w:szCs w:val="24"/>
-        </w:rPr>
-        <w:t xml:space="preserve"> </w:t>
-      </w:r>
-      <w:r>
-        <w:rPr>
-          <w:rFonts w:ascii="Arial" w:hAnsi="Arial" w:cs="Arial"/>
-          <w:b w:val="0"/>
-          <w:sz w:val="24"/>
-          <w:szCs w:val="24"/>
-        </w:rPr>
-        <w:t>de</w:t>
-      </w:r>
-      <w:r>
-        <w:rPr>
-          <w:rFonts w:ascii="Arial" w:hAnsi="Arial" w:cs="Arial"/>
-          <w:b w:val="0"/>
-          <w:spacing w:val="-2"/>
-          <w:sz w:val="24"/>
-          <w:szCs w:val="24"/>
-        </w:rPr>
-        <w:t xml:space="preserve"> </w:t>
-      </w:r>
-      <w:r>
-        <w:rPr>
-          <w:rFonts w:ascii="Arial" w:hAnsi="Arial" w:cs="Arial"/>
-          <w:b w:val="0"/>
-          <w:sz w:val="24"/>
-          <w:szCs w:val="24"/>
-        </w:rPr>
-        <w:t>hinos,</w:t>
-      </w:r>
-      <w:r>
-        <w:rPr>
-          <w:rFonts w:ascii="Arial" w:hAnsi="Arial" w:cs="Arial"/>
-          <w:b w:val="0"/>
-          <w:spacing w:val="-5"/>
-          <w:sz w:val="24"/>
-          <w:szCs w:val="24"/>
-        </w:rPr>
-        <w:t xml:space="preserve"> </w:t>
-      </w:r>
-      <w:r>
-        <w:rPr>
-          <w:rFonts w:ascii="Arial" w:hAnsi="Arial" w:cs="Arial"/>
-          <w:b w:val="0"/>
-          <w:sz w:val="24"/>
-          <w:szCs w:val="24"/>
-        </w:rPr>
-        <w:t>basta</w:t>
-      </w:r>
-      <w:r>
-        <w:rPr>
-          <w:rFonts w:ascii="Arial" w:hAnsi="Arial" w:cs="Arial"/>
-          <w:b w:val="0"/>
-          <w:spacing w:val="-2"/>
-          <w:sz w:val="24"/>
-          <w:szCs w:val="24"/>
-        </w:rPr>
-        <w:t xml:space="preserve"> </w:t>
-      </w:r>
-      <w:r>
-        <w:rPr>
-          <w:rFonts w:ascii="Arial" w:hAnsi="Arial" w:cs="Arial"/>
-          <w:b w:val="0"/>
-          <w:sz w:val="24"/>
-          <w:szCs w:val="24"/>
-        </w:rPr>
-        <w:t>clicar</w:t>
-      </w:r>
-      <w:r>
-        <w:rPr>
-          <w:rFonts w:ascii="Arial" w:hAnsi="Arial" w:cs="Arial"/>
-          <w:b w:val="0"/>
-          <w:spacing w:val="-3"/>
-          <w:sz w:val="24"/>
-          <w:szCs w:val="24"/>
-        </w:rPr>
-        <w:t xml:space="preserve"> </w:t>
-      </w:r>
-      <w:r>
-        <w:rPr>
-          <w:rFonts w:ascii="Arial" w:hAnsi="Arial" w:cs="Arial"/>
-          <w:b w:val="0"/>
-          <w:sz w:val="24"/>
-          <w:szCs w:val="24"/>
-        </w:rPr>
-        <w:t>na</w:t>
-      </w:r>
-      <w:r>
-        <w:rPr>
-          <w:rFonts w:ascii="Arial" w:hAnsi="Arial" w:cs="Arial"/>
-          <w:b w:val="0"/>
-          <w:spacing w:val="-2"/>
-          <w:sz w:val="24"/>
-          <w:szCs w:val="24"/>
-        </w:rPr>
-        <w:t xml:space="preserve"> </w:t>
-      </w:r>
-      <w:r>
-        <w:rPr>
-          <w:rFonts w:ascii="Arial" w:hAnsi="Arial" w:cs="Arial"/>
-          <w:b w:val="0"/>
-          <w:sz w:val="24"/>
-          <w:szCs w:val="24"/>
-        </w:rPr>
-        <w:t>setinha no</w:t>
-      </w:r>
-      <w:r>
-        <w:rPr>
-          <w:rFonts w:ascii="Arial" w:hAnsi="Arial" w:cs="Arial"/>
-          <w:b w:val="0"/>
-          <w:spacing w:val="-2"/>
-          <w:sz w:val="24"/>
-          <w:szCs w:val="24"/>
-        </w:rPr>
-        <w:t xml:space="preserve"> </w:t>
-      </w:r>
-      <w:r>
-        <w:rPr>
-          <w:rFonts w:ascii="Arial" w:hAnsi="Arial" w:cs="Arial"/>
-          <w:b w:val="0"/>
-          <w:sz w:val="24"/>
-          <w:szCs w:val="24"/>
-        </w:rPr>
-        <w:t>início</w:t>
-      </w:r>
-      <w:r>
-        <w:rPr>
-          <w:rFonts w:ascii="Arial" w:hAnsi="Arial" w:cs="Arial"/>
-          <w:b w:val="0"/>
-          <w:spacing w:val="-2"/>
-          <w:sz w:val="24"/>
-          <w:szCs w:val="24"/>
-        </w:rPr>
-        <w:t xml:space="preserve"> </w:t>
-      </w:r>
-      <w:r>
-        <w:rPr>
-          <w:rFonts w:ascii="Arial" w:hAnsi="Arial" w:cs="Arial"/>
-          <w:b w:val="0"/>
-          <w:sz w:val="24"/>
-          <w:szCs w:val="24"/>
-        </w:rPr>
-        <w:t>da</w:t>
-      </w:r>
-      <w:r>
-        <w:rPr>
-          <w:rFonts w:ascii="Arial" w:hAnsi="Arial" w:cs="Arial"/>
-          <w:b w:val="0"/>
-          <w:spacing w:val="-2"/>
-          <w:sz w:val="24"/>
-          <w:szCs w:val="24"/>
-        </w:rPr>
-        <w:t xml:space="preserve"> </w:t>
-      </w:r>
-      <w:r>
-        <w:rPr>
-          <w:rFonts w:ascii="Arial" w:hAnsi="Arial" w:cs="Arial"/>
-          <w:b w:val="0"/>
-          <w:sz w:val="24"/>
-          <w:szCs w:val="24"/>
-        </w:rPr>
-        <w:t>linha</w:t>
-      </w:r>
-      <w:r>
-        <w:rPr>
-          <w:rFonts w:ascii="Arial" w:hAnsi="Arial" w:cs="Arial"/>
-          <w:b w:val="0"/>
-          <w:spacing w:val="-2"/>
-          <w:sz w:val="24"/>
-          <w:szCs w:val="24"/>
-        </w:rPr>
-        <w:t xml:space="preserve"> </w:t>
-      </w:r>
-      <w:r>
-        <w:rPr>
-          <w:rFonts w:ascii="Arial" w:hAnsi="Arial" w:cs="Arial"/>
-          <w:b w:val="0"/>
-          <w:sz w:val="24"/>
-          <w:szCs w:val="24"/>
-        </w:rPr>
-        <w:t>do</w:t>
-      </w:r>
-      <w:r>
-        <w:rPr>
-          <w:rFonts w:ascii="Arial" w:hAnsi="Arial" w:cs="Arial"/>
-          <w:b w:val="0"/>
-          <w:spacing w:val="-2"/>
-          <w:sz w:val="24"/>
-          <w:szCs w:val="24"/>
-        </w:rPr>
-        <w:t xml:space="preserve"> </w:t>
-      </w:r>
-      <w:r>
-        <w:rPr>
-          <w:rFonts w:ascii="Arial" w:hAnsi="Arial" w:cs="Arial"/>
-          <w:b w:val="0"/>
-          <w:sz w:val="24"/>
-          <w:szCs w:val="24"/>
-        </w:rPr>
-        <w:t>aluno</w:t>
-      </w:r>
-      <w:r>
-        <w:rPr>
-          <w:rFonts w:ascii="Arial" w:hAnsi="Arial" w:cs="Arial"/>
-          <w:b w:val="0"/>
-          <w:spacing w:val="-2"/>
-          <w:sz w:val="24"/>
-          <w:szCs w:val="24"/>
-        </w:rPr>
-        <w:t xml:space="preserve"> </w:t>
-      </w:r>
-      <w:r>
-        <w:rPr>
-          <w:rFonts w:ascii="Arial" w:hAnsi="Arial" w:cs="Arial"/>
-          <w:b w:val="0"/>
-          <w:sz w:val="24"/>
-          <w:szCs w:val="24"/>
-        </w:rPr>
-        <w:t xml:space="preserve">desejado e depois no botão </w:t>
-      </w:r>
-      <w:r>
-        <w:rPr>
-          <w:rFonts w:ascii="Arial" w:hAnsi="Arial" w:cs="Arial"/>
-          <w:b w:val="0"/>
-          <w:sz w:val="24"/>
-          <w:szCs w:val="24"/>
-        </w:rPr>
-        <w:t>“</w:t>
-      </w:r>
-      <w:r>
-        <w:rPr>
-          <w:rFonts w:ascii="Arial" w:hAnsi="Arial" w:cs="Arial"/>
-          <w:b w:val="0"/>
-          <w:sz w:val="24"/>
-          <w:szCs w:val="24"/>
-        </w:rPr>
-        <w:t>Hinos</w:t>
-      </w:r>
-      <w:r>
-        <w:rPr>
-          <w:rFonts w:ascii="Arial" w:hAnsi="Arial" w:cs="Arial"/>
-          <w:b w:val="0"/>
-          <w:sz w:val="24"/>
-          <w:szCs w:val="24"/>
-        </w:rPr>
-        <w:t>”</w:t>
-      </w:r>
-      <w:r>
-        <w:rPr>
-          <w:rFonts w:ascii="Arial" w:hAnsi="Arial" w:cs="Arial"/>
-          <w:b w:val="0"/>
-          <w:sz w:val="24"/>
-          <w:szCs w:val="24"/>
-        </w:rPr>
-        <w:t>.</w:t>
-      </w:r>
+          <w:sz w:val="24"/>
+          <w:szCs w:val="24"/>
+        </w:rPr>
+      </w:pPr>
     </w:p>
     <w:p>
       <w:pPr>
@@ -29159,6 +29304,43 @@
     </w:p>
     <w:p>
       <w:pPr>
+        <w:pStyle w:val="Legenda"/>
+      </w:pPr>
+      <w:bookmarkStart w:id="60" w:name="_Toc197971229"/>
+      <w:r>
+        <w:t xml:space="preserve">Figura </w:t>
+      </w:r>
+      <w:r>
+        <w:fldChar w:fldCharType="begin"/>
+      </w:r>
+      <w:r>
+        <w:instrText xml:space="preserve"> SEQ Figura \* ARABIC </w:instrText>
+      </w:r>
+      <w:r>
+        <w:fldChar w:fldCharType="separate"/>
+      </w:r>
+      <w:r>
+        <w:rPr>
+          <w:noProof/>
+        </w:rPr>
+        <w:t>10</w:t>
+      </w:r>
+      <w:r>
+        <w:rPr>
+          <w:noProof/>
+        </w:rPr>
+        <w:fldChar w:fldCharType="end"/>
+      </w:r>
+      <w:r>
+        <w:rPr>
+          <w:noProof/>
+        </w:rPr>
+        <w:t xml:space="preserve"> – Tela de Consulta Alunos</w:t>
+      </w:r>
+      <w:bookmarkEnd w:id="60"/>
+    </w:p>
+    <w:p>
+      <w:pPr>
         <w:pStyle w:val="Corpodetexto"/>
         <w:spacing w:line="360" w:lineRule="auto"/>
         <w:ind w:right="132"/>
@@ -29170,48 +29352,11 @@
           <w:szCs w:val="24"/>
         </w:rPr>
       </w:pPr>
-    </w:p>
-    <w:p>
-      <w:pPr>
-        <w:pStyle w:val="Legenda"/>
-      </w:pPr>
-      <w:bookmarkStart w:id="60" w:name="_Toc197971229"/>
-      <w:r>
-        <w:t xml:space="preserve">Figura </w:t>
-      </w:r>
-      <w:fldSimple w:instr=" SEQ Figura \* ARABIC ">
-        <w:r>
-          <w:rPr>
-            <w:noProof/>
-          </w:rPr>
-          <w:t>10</w:t>
-        </w:r>
-      </w:fldSimple>
-      <w:r>
-        <w:rPr>
+      <w:r>
+        <w:rPr>
+          <w:rFonts w:ascii="Arial" w:hAnsi="Arial" w:cs="Arial"/>
+          <w:b w:val="0"/>
           <w:noProof/>
-        </w:rPr>
-        <w:t xml:space="preserve"> – Tela de Consulta Alunos</w:t>
-      </w:r>
-      <w:bookmarkEnd w:id="60"/>
-    </w:p>
-    <w:p>
-      <w:pPr>
-        <w:pStyle w:val="Corpodetexto"/>
-        <w:spacing w:line="360" w:lineRule="auto"/>
-        <w:ind w:right="132"/>
-        <w:jc w:val="both"/>
-        <w:rPr>
-          <w:rFonts w:ascii="Arial" w:hAnsi="Arial" w:cs="Arial"/>
-          <w:b w:val="0"/>
-          <w:sz w:val="24"/>
-          <w:szCs w:val="24"/>
-        </w:rPr>
-      </w:pPr>
-      <w:r>
-        <w:rPr>
-          <w:rFonts w:ascii="Arial" w:hAnsi="Arial" w:cs="Arial"/>
-          <w:b w:val="0"/>
           <w:sz w:val="24"/>
           <w:szCs w:val="24"/>
         </w:rPr>
@@ -29374,7 +29519,7 @@
       <w:pPr>
         <w:pStyle w:val="Corpodetexto"/>
         <w:spacing w:before="1" w:line="360" w:lineRule="auto"/>
-        <w:ind w:right="140"/>
+        <w:ind w:right="140" w:firstLine="708"/>
         <w:jc w:val="both"/>
         <w:rPr>
           <w:rFonts w:ascii="Arial" w:hAnsi="Arial" w:cs="Arial"/>
@@ -29599,6 +29744,65 @@
           <w:szCs w:val="24"/>
         </w:rPr>
         <w:t>exceto o CPF.</w:t>
+      </w:r>
+    </w:p>
+    <w:p>
+      <w:pPr>
+        <w:pStyle w:val="Corpodetexto"/>
+        <w:spacing w:before="75" w:line="360" w:lineRule="auto"/>
+        <w:ind w:right="134" w:firstLine="708"/>
+        <w:jc w:val="both"/>
+        <w:rPr>
+          <w:rFonts w:ascii="Arial" w:hAnsi="Arial" w:cs="Arial"/>
+          <w:b w:val="0"/>
+          <w:sz w:val="24"/>
+          <w:szCs w:val="24"/>
+        </w:rPr>
+      </w:pPr>
+      <w:r>
+        <w:rPr>
+          <w:rFonts w:ascii="Arial" w:hAnsi="Arial" w:cs="Arial"/>
+          <w:b w:val="0"/>
+          <w:sz w:val="24"/>
+          <w:szCs w:val="24"/>
+        </w:rPr>
+        <w:t xml:space="preserve">Após todas as alterações feitas, o botão </w:t>
+      </w:r>
+      <w:r>
+        <w:rPr>
+          <w:rFonts w:ascii="Arial" w:hAnsi="Arial" w:cs="Arial"/>
+          <w:b w:val="0"/>
+          <w:sz w:val="24"/>
+          <w:szCs w:val="24"/>
+        </w:rPr>
+        <w:t>“</w:t>
+      </w:r>
+      <w:r>
+        <w:rPr>
+          <w:rFonts w:ascii="Arial" w:hAnsi="Arial" w:cs="Arial"/>
+          <w:b w:val="0"/>
+          <w:sz w:val="24"/>
+          <w:szCs w:val="24"/>
+        </w:rPr>
+        <w:t>Salvar Alterações</w:t>
+      </w:r>
+      <w:r>
+        <w:rPr>
+          <w:rFonts w:ascii="Arial" w:hAnsi="Arial" w:cs="Arial"/>
+          <w:b w:val="0"/>
+          <w:sz w:val="24"/>
+          <w:szCs w:val="24"/>
+        </w:rPr>
+        <w:t>”</w:t>
+      </w:r>
+      <w:r>
+        <w:rPr>
+          <w:rFonts w:ascii="Arial" w:hAnsi="Arial" w:cs="Arial"/>
+          <w:b w:val="0"/>
+          <w:sz w:val="24"/>
+          <w:szCs w:val="24"/>
+        </w:rPr>
+        <w:t xml:space="preserve"> deve ser clicado, e o usuário será direcionado para a tela Home.</w:t>
       </w:r>
     </w:p>
     <w:p>
@@ -29614,51 +29818,6 @@
           <w:szCs w:val="24"/>
         </w:rPr>
       </w:pPr>
-      <w:r>
-        <w:rPr>
-          <w:rFonts w:ascii="Arial" w:hAnsi="Arial" w:cs="Arial"/>
-          <w:b w:val="0"/>
-          <w:sz w:val="24"/>
-          <w:szCs w:val="24"/>
-        </w:rPr>
-        <w:t xml:space="preserve">Após todas as alterações feitas, o botão </w:t>
-      </w:r>
-      <w:r>
-        <w:rPr>
-          <w:rFonts w:ascii="Arial" w:hAnsi="Arial" w:cs="Arial"/>
-          <w:b w:val="0"/>
-          <w:sz w:val="24"/>
-          <w:szCs w:val="24"/>
-        </w:rPr>
-        <w:t>“</w:t>
-      </w:r>
-      <w:r>
-        <w:rPr>
-          <w:rFonts w:ascii="Arial" w:hAnsi="Arial" w:cs="Arial"/>
-          <w:b w:val="0"/>
-          <w:sz w:val="24"/>
-          <w:szCs w:val="24"/>
-        </w:rPr>
-        <w:t>Salvar Alterações</w:t>
-      </w:r>
-      <w:r>
-        <w:rPr>
-          <w:rFonts w:ascii="Arial" w:hAnsi="Arial" w:cs="Arial"/>
-          <w:b w:val="0"/>
-          <w:sz w:val="24"/>
-          <w:szCs w:val="24"/>
-        </w:rPr>
-        <w:t>”</w:t>
-      </w:r>
-      <w:r>
-        <w:rPr>
-          <w:rFonts w:ascii="Arial" w:hAnsi="Arial" w:cs="Arial"/>
-          <w:b w:val="0"/>
-          <w:sz w:val="24"/>
-          <w:szCs w:val="24"/>
-        </w:rPr>
-        <w:t xml:space="preserve"> deve ser clicado, e o usuário será direcionado para a tela Home.</w:t>
-      </w:r>
     </w:p>
     <w:p>
       <w:pPr>
@@ -29816,20 +29975,6 @@
     </w:p>
     <w:p>
       <w:pPr>
-        <w:pStyle w:val="Corpodetexto"/>
-        <w:spacing w:before="75" w:line="360" w:lineRule="auto"/>
-        <w:ind w:right="134"/>
-        <w:jc w:val="both"/>
-        <w:rPr>
-          <w:rFonts w:ascii="Arial" w:hAnsi="Arial" w:cs="Arial"/>
-          <w:b w:val="0"/>
-          <w:sz w:val="24"/>
-          <w:szCs w:val="24"/>
-        </w:rPr>
-      </w:pPr>
-    </w:p>
-    <w:p>
-      <w:pPr>
         <w:pStyle w:val="Legenda"/>
         <w:rPr>
           <w:sz w:val="24"/>
@@ -29840,20 +29985,33 @@
       <w:r>
         <w:t xml:space="preserve">Figura </w:t>
       </w:r>
-      <w:fldSimple w:instr=" SEQ Figura \* ARABIC ">
-        <w:r>
-          <w:rPr>
-            <w:noProof/>
-          </w:rPr>
-          <w:t>11</w:t>
-        </w:r>
-        <w:r>
-          <w:rPr>
-            <w:noProof/>
-          </w:rPr>
-          <w:t xml:space="preserve"> </w:t>
-        </w:r>
-      </w:fldSimple>
+      <w:r>
+        <w:fldChar w:fldCharType="begin"/>
+      </w:r>
+      <w:r>
+        <w:instrText xml:space="preserve"> SEQ Figura \* ARABIC </w:instrText>
+      </w:r>
+      <w:r>
+        <w:fldChar w:fldCharType="separate"/>
+      </w:r>
+      <w:r>
+        <w:rPr>
+          <w:noProof/>
+        </w:rPr>
+        <w:t>11</w:t>
+      </w:r>
+      <w:r>
+        <w:rPr>
+          <w:noProof/>
+        </w:rPr>
+        <w:t xml:space="preserve"> </w:t>
+      </w:r>
+      <w:r>
+        <w:rPr>
+          <w:noProof/>
+        </w:rPr>
+        <w:fldChar w:fldCharType="end"/>
+      </w:r>
       <w:r>
         <w:rPr>
           <w:noProof/>
@@ -29994,6 +30152,122 @@
       <w:pPr>
         <w:pStyle w:val="Corpodetexto"/>
         <w:spacing w:line="360" w:lineRule="auto"/>
+        <w:ind w:right="133" w:firstLine="708"/>
+        <w:jc w:val="both"/>
+        <w:rPr>
+          <w:rFonts w:ascii="Arial" w:hAnsi="Arial" w:cs="Arial"/>
+          <w:b w:val="0"/>
+          <w:sz w:val="24"/>
+          <w:szCs w:val="24"/>
+        </w:rPr>
+      </w:pPr>
+      <w:r>
+        <w:rPr>
+          <w:rFonts w:ascii="Arial" w:hAnsi="Arial" w:cs="Arial"/>
+          <w:b w:val="0"/>
+          <w:sz w:val="24"/>
+          <w:szCs w:val="24"/>
+        </w:rPr>
+        <w:t xml:space="preserve">Caso o professor ou administrador tenha clicado na respectiva setinha do aluno desejado, ele será direcionado para a tela onde é possível verificar os </w:t>
+      </w:r>
+      <w:r>
+        <w:rPr>
+          <w:rFonts w:ascii="Arial" w:hAnsi="Arial" w:cs="Arial"/>
+          <w:b w:val="0"/>
+          <w:sz w:val="24"/>
+          <w:szCs w:val="24"/>
+        </w:rPr>
+        <w:t xml:space="preserve">hinos </w:t>
+      </w:r>
+      <w:r>
+        <w:rPr>
+          <w:rFonts w:ascii="Arial" w:hAnsi="Arial" w:cs="Arial"/>
+          <w:b w:val="0"/>
+          <w:sz w:val="24"/>
+          <w:szCs w:val="24"/>
+        </w:rPr>
+        <w:t>passados pelo aluno ou adicionar</w:t>
+      </w:r>
+      <w:r>
+        <w:rPr>
+          <w:rFonts w:ascii="Arial" w:hAnsi="Arial" w:cs="Arial"/>
+          <w:b w:val="0"/>
+          <w:spacing w:val="-3"/>
+          <w:sz w:val="24"/>
+          <w:szCs w:val="24"/>
+        </w:rPr>
+        <w:t xml:space="preserve"> </w:t>
+      </w:r>
+      <w:r>
+        <w:rPr>
+          <w:rFonts w:ascii="Arial" w:hAnsi="Arial" w:cs="Arial"/>
+          <w:b w:val="0"/>
+          <w:sz w:val="24"/>
+          <w:szCs w:val="24"/>
+        </w:rPr>
+        <w:t xml:space="preserve">hinos novos. </w:t>
+      </w:r>
+      <w:r>
+        <w:rPr>
+          <w:rFonts w:ascii="Arial" w:hAnsi="Arial" w:cs="Arial"/>
+          <w:b w:val="0"/>
+          <w:sz w:val="24"/>
+          <w:szCs w:val="24"/>
+        </w:rPr>
+        <w:t xml:space="preserve">Contendo </w:t>
+      </w:r>
+      <w:r>
+        <w:rPr>
+          <w:rFonts w:ascii="Arial" w:hAnsi="Arial" w:cs="Arial"/>
+          <w:b w:val="0"/>
+          <w:sz w:val="24"/>
+          <w:szCs w:val="24"/>
+        </w:rPr>
+        <w:t>hinos passados,</w:t>
+      </w:r>
+      <w:r>
+        <w:rPr>
+          <w:rFonts w:ascii="Arial" w:hAnsi="Arial" w:cs="Arial"/>
+          <w:b w:val="0"/>
+          <w:spacing w:val="-1"/>
+          <w:sz w:val="24"/>
+          <w:szCs w:val="24"/>
+        </w:rPr>
+        <w:t xml:space="preserve"> </w:t>
+      </w:r>
+      <w:r>
+        <w:rPr>
+          <w:rFonts w:ascii="Arial" w:hAnsi="Arial" w:cs="Arial"/>
+          <w:b w:val="0"/>
+          <w:sz w:val="24"/>
+          <w:szCs w:val="24"/>
+        </w:rPr>
+        <w:t>eles serão mostrados assim que aberta.</w:t>
+      </w:r>
+      <w:r>
+        <w:rPr>
+          <w:rFonts w:ascii="Arial" w:hAnsi="Arial" w:cs="Arial"/>
+          <w:b w:val="0"/>
+          <w:spacing w:val="40"/>
+          <w:sz w:val="24"/>
+          <w:szCs w:val="24"/>
+        </w:rPr>
+        <w:t xml:space="preserve"> </w:t>
+      </w:r>
+      <w:r>
+        <w:rPr>
+          <w:rFonts w:ascii="Arial" w:hAnsi="Arial" w:cs="Arial"/>
+          <w:b w:val="0"/>
+          <w:sz w:val="24"/>
+          <w:szCs w:val="24"/>
+        </w:rPr>
+        <w:t>Como visto no exemplo abaixo:</w:t>
+      </w:r>
+    </w:p>
+    <w:p>
+      <w:pPr>
+        <w:pStyle w:val="Corpodetexto"/>
+        <w:spacing w:line="360" w:lineRule="auto"/>
         <w:ind w:right="133"/>
         <w:jc w:val="both"/>
         <w:rPr>
@@ -30003,108 +30277,6 @@
           <w:szCs w:val="24"/>
         </w:rPr>
       </w:pPr>
-      <w:r>
-        <w:rPr>
-          <w:rFonts w:ascii="Arial" w:hAnsi="Arial" w:cs="Arial"/>
-          <w:b w:val="0"/>
-          <w:sz w:val="24"/>
-          <w:szCs w:val="24"/>
-        </w:rPr>
-        <w:t xml:space="preserve">Caso o professor ou administrador tenha clicado na respectiva setinha do aluno desejado, ele será direcionado para a tela onde é possível verificar os </w:t>
-      </w:r>
-      <w:r>
-        <w:rPr>
-          <w:rFonts w:ascii="Arial" w:hAnsi="Arial" w:cs="Arial"/>
-          <w:b w:val="0"/>
-          <w:sz w:val="24"/>
-          <w:szCs w:val="24"/>
-        </w:rPr>
-        <w:t xml:space="preserve">hinos </w:t>
-      </w:r>
-      <w:r>
-        <w:rPr>
-          <w:rFonts w:ascii="Arial" w:hAnsi="Arial" w:cs="Arial"/>
-          <w:b w:val="0"/>
-          <w:sz w:val="24"/>
-          <w:szCs w:val="24"/>
-        </w:rPr>
-        <w:t>passados pelo aluno ou adicionar</w:t>
-      </w:r>
-      <w:r>
-        <w:rPr>
-          <w:rFonts w:ascii="Arial" w:hAnsi="Arial" w:cs="Arial"/>
-          <w:b w:val="0"/>
-          <w:spacing w:val="-3"/>
-          <w:sz w:val="24"/>
-          <w:szCs w:val="24"/>
-        </w:rPr>
-        <w:t xml:space="preserve"> </w:t>
-      </w:r>
-      <w:r>
-        <w:rPr>
-          <w:rFonts w:ascii="Arial" w:hAnsi="Arial" w:cs="Arial"/>
-          <w:b w:val="0"/>
-          <w:sz w:val="24"/>
-          <w:szCs w:val="24"/>
-        </w:rPr>
-        <w:t xml:space="preserve">hinos novos. </w:t>
-      </w:r>
-      <w:r>
-        <w:rPr>
-          <w:rFonts w:ascii="Arial" w:hAnsi="Arial" w:cs="Arial"/>
-          <w:b w:val="0"/>
-          <w:sz w:val="24"/>
-          <w:szCs w:val="24"/>
-        </w:rPr>
-        <w:t xml:space="preserve">Contendo </w:t>
-      </w:r>
-      <w:r>
-        <w:rPr>
-          <w:rFonts w:ascii="Arial" w:hAnsi="Arial" w:cs="Arial"/>
-          <w:b w:val="0"/>
-          <w:sz w:val="24"/>
-          <w:szCs w:val="24"/>
-        </w:rPr>
-        <w:t>hinos passados,</w:t>
-      </w:r>
-      <w:r>
-        <w:rPr>
-          <w:rFonts w:ascii="Arial" w:hAnsi="Arial" w:cs="Arial"/>
-          <w:b w:val="0"/>
-          <w:spacing w:val="-1"/>
-          <w:sz w:val="24"/>
-          <w:szCs w:val="24"/>
-        </w:rPr>
-        <w:t xml:space="preserve"> </w:t>
-      </w:r>
-      <w:r>
-        <w:rPr>
-          <w:rFonts w:ascii="Arial" w:hAnsi="Arial" w:cs="Arial"/>
-          <w:b w:val="0"/>
-          <w:sz w:val="24"/>
-          <w:szCs w:val="24"/>
-        </w:rPr>
-        <w:t>eles serão mostrados assim que aberta.</w:t>
-      </w:r>
-      <w:r>
-        <w:rPr>
-          <w:rFonts w:ascii="Arial" w:hAnsi="Arial" w:cs="Arial"/>
-          <w:b w:val="0"/>
-          <w:spacing w:val="40"/>
-          <w:sz w:val="24"/>
-          <w:szCs w:val="24"/>
-        </w:rPr>
-        <w:t xml:space="preserve"> </w:t>
-      </w:r>
-      <w:r>
-        <w:rPr>
-          <w:rFonts w:ascii="Arial" w:hAnsi="Arial" w:cs="Arial"/>
-          <w:b w:val="0"/>
-          <w:sz w:val="24"/>
-          <w:szCs w:val="24"/>
-        </w:rPr>
-        <w:t>Como visto no exemplo abaixo:</w:t>
-      </w:r>
     </w:p>
     <w:p>
       <w:pPr>
@@ -30304,6 +30476,44 @@
     </w:p>
     <w:p>
       <w:pPr>
+        <w:pStyle w:val="Legenda"/>
+        <w:jc w:val="both"/>
+      </w:pPr>
+      <w:bookmarkStart w:id="63" w:name="_Toc197971231"/>
+      <w:r>
+        <w:t xml:space="preserve">Figura </w:t>
+      </w:r>
+      <w:r>
+        <w:fldChar w:fldCharType="begin"/>
+      </w:r>
+      <w:r>
+        <w:instrText xml:space="preserve"> SEQ Figura \* ARABIC </w:instrText>
+      </w:r>
+      <w:r>
+        <w:fldChar w:fldCharType="separate"/>
+      </w:r>
+      <w:r>
+        <w:rPr>
+          <w:noProof/>
+        </w:rPr>
+        <w:t>12</w:t>
+      </w:r>
+      <w:r>
+        <w:rPr>
+          <w:noProof/>
+        </w:rPr>
+        <w:fldChar w:fldCharType="end"/>
+      </w:r>
+      <w:r>
+        <w:rPr>
+          <w:noProof/>
+        </w:rPr>
+        <w:t xml:space="preserve"> – Tela de Hinos</w:t>
+      </w:r>
+      <w:bookmarkEnd w:id="63"/>
+    </w:p>
+    <w:p>
+      <w:pPr>
         <w:pStyle w:val="Corpodetexto"/>
         <w:spacing w:line="360" w:lineRule="auto"/>
         <w:ind w:right="133"/>
@@ -30315,49 +30525,11 @@
           <w:szCs w:val="24"/>
         </w:rPr>
       </w:pPr>
-    </w:p>
-    <w:p>
-      <w:pPr>
-        <w:pStyle w:val="Legenda"/>
-        <w:jc w:val="both"/>
-      </w:pPr>
-      <w:bookmarkStart w:id="63" w:name="_Toc197971231"/>
-      <w:r>
-        <w:t xml:space="preserve">Figura </w:t>
-      </w:r>
-      <w:fldSimple w:instr=" SEQ Figura \* ARABIC ">
-        <w:r>
-          <w:rPr>
-            <w:noProof/>
-          </w:rPr>
-          <w:t>12</w:t>
-        </w:r>
-      </w:fldSimple>
-      <w:r>
-        <w:rPr>
+      <w:r>
+        <w:rPr>
+          <w:rFonts w:ascii="Arial" w:hAnsi="Arial" w:cs="Arial"/>
+          <w:b w:val="0"/>
           <w:noProof/>
-        </w:rPr>
-        <w:t xml:space="preserve"> – Tela de Hinos</w:t>
-      </w:r>
-      <w:bookmarkEnd w:id="63"/>
-    </w:p>
-    <w:p>
-      <w:pPr>
-        <w:pStyle w:val="Corpodetexto"/>
-        <w:spacing w:line="360" w:lineRule="auto"/>
-        <w:ind w:right="133"/>
-        <w:jc w:val="both"/>
-        <w:rPr>
-          <w:rFonts w:ascii="Arial" w:hAnsi="Arial" w:cs="Arial"/>
-          <w:b w:val="0"/>
-          <w:sz w:val="24"/>
-          <w:szCs w:val="24"/>
-        </w:rPr>
-      </w:pPr>
-      <w:r>
-        <w:rPr>
-          <w:rFonts w:ascii="Arial" w:hAnsi="Arial" w:cs="Arial"/>
-          <w:b w:val="0"/>
           <w:sz w:val="24"/>
           <w:szCs w:val="24"/>
         </w:rPr>
@@ -30499,6 +30671,7 @@
       <w:pPr>
         <w:pStyle w:val="Corpodetexto"/>
         <w:spacing w:line="360" w:lineRule="auto"/>
+        <w:ind w:firstLine="708"/>
         <w:jc w:val="both"/>
         <w:rPr>
           <w:rFonts w:ascii="Arial" w:hAnsi="Arial" w:cs="Arial"/>
@@ -30548,18 +30721,31 @@
       <w:r>
         <w:t xml:space="preserve">Figura </w:t>
       </w:r>
-      <w:fldSimple w:instr=" SEQ Figura \* ARABIC ">
-        <w:r>
-          <w:rPr>
-            <w:noProof/>
-          </w:rPr>
-          <w:t>13</w:t>
-        </w:r>
-      </w:fldSimple>
+      <w:r>
+        <w:fldChar w:fldCharType="begin"/>
+      </w:r>
+      <w:r>
+        <w:instrText xml:space="preserve"> SEQ Figura \* ARABIC </w:instrText>
+      </w:r>
+      <w:r>
+        <w:fldChar w:fldCharType="separate"/>
+      </w:r>
       <w:r>
         <w:rPr>
           <w:noProof/>
         </w:rPr>
+        <w:t>13</w:t>
+      </w:r>
+      <w:r>
+        <w:rPr>
+          <w:noProof/>
+        </w:rPr>
+        <w:fldChar w:fldCharType="end"/>
+      </w:r>
+      <w:r>
+        <w:rPr>
+          <w:noProof/>
+        </w:rPr>
         <w:t xml:space="preserve"> – Tela de Hinos/Pesquisa</w:t>
       </w:r>
       <w:bookmarkEnd w:id="64"/>
@@ -30580,6 +30766,7 @@
         <w:rPr>
           <w:rFonts w:ascii="Arial" w:hAnsi="Arial" w:cs="Arial"/>
           <w:b w:val="0"/>
+          <w:noProof/>
           <w:sz w:val="24"/>
           <w:szCs w:val="24"/>
         </w:rPr>
@@ -30718,6 +30905,14 @@
           <w:sz w:val="24"/>
           <w:szCs w:val="24"/>
         </w:rPr>
+        <w:tab/>
+      </w:r>
+      <w:r>
+        <w:rPr>
+          <w:rFonts w:ascii="Arial" w:hAnsi="Arial" w:cs="Arial"/>
+          <w:sz w:val="24"/>
+          <w:szCs w:val="24"/>
+        </w:rPr>
         <w:t>Juntamente as opções é possível verificar Professores e Administradores. Neste caso, o usuário logado é Professor, e por conta disso o botão para excluir não está disponível.</w:t>
       </w:r>
     </w:p>
@@ -30742,14 +30937,27 @@
       <w:r>
         <w:t xml:space="preserve">Figura </w:t>
       </w:r>
-      <w:fldSimple w:instr=" SEQ Figura \* ARABIC ">
-        <w:r>
-          <w:rPr>
-            <w:noProof/>
-          </w:rPr>
-          <w:t>14</w:t>
-        </w:r>
-      </w:fldSimple>
+      <w:r>
+        <w:fldChar w:fldCharType="begin"/>
+      </w:r>
+      <w:r>
+        <w:instrText xml:space="preserve"> SEQ Figura \* ARABIC </w:instrText>
+      </w:r>
+      <w:r>
+        <w:fldChar w:fldCharType="separate"/>
+      </w:r>
+      <w:r>
+        <w:rPr>
+          <w:noProof/>
+        </w:rPr>
+        <w:t>14</w:t>
+      </w:r>
+      <w:r>
+        <w:rPr>
+          <w:noProof/>
+        </w:rPr>
+        <w:fldChar w:fldCharType="end"/>
+      </w:r>
       <w:r>
         <w:rPr>
           <w:noProof/>
@@ -30774,6 +30982,7 @@
       <w:r>
         <w:rPr>
           <w:rFonts w:ascii="Arial" w:hAnsi="Arial" w:cs="Arial"/>
+          <w:noProof/>
           <w:sz w:val="24"/>
           <w:szCs w:val="24"/>
         </w:rPr>
@@ -30903,6 +31112,14 @@
           <w:sz w:val="24"/>
           <w:szCs w:val="24"/>
         </w:rPr>
+        <w:tab/>
+      </w:r>
+      <w:r>
+        <w:rPr>
+          <w:rFonts w:ascii="Arial" w:hAnsi="Arial" w:cs="Arial"/>
+          <w:sz w:val="24"/>
+          <w:szCs w:val="24"/>
+        </w:rPr>
         <w:t>Já neste caso o usuário logado é um Administrador, portanto, o botão Excluir Professor está disponível.</w:t>
       </w:r>
     </w:p>
@@ -31031,14 +31248,27 @@
       <w:r>
         <w:t xml:space="preserve">Figura </w:t>
       </w:r>
-      <w:fldSimple w:instr=" SEQ Figura \* ARABIC ">
-        <w:r>
-          <w:rPr>
-            <w:noProof/>
-          </w:rPr>
-          <w:t>15</w:t>
-        </w:r>
-      </w:fldSimple>
+      <w:r>
+        <w:fldChar w:fldCharType="begin"/>
+      </w:r>
+      <w:r>
+        <w:instrText xml:space="preserve"> SEQ Figura \* ARABIC </w:instrText>
+      </w:r>
+      <w:r>
+        <w:fldChar w:fldCharType="separate"/>
+      </w:r>
+      <w:r>
+        <w:rPr>
+          <w:noProof/>
+        </w:rPr>
+        <w:t>15</w:t>
+      </w:r>
+      <w:r>
+        <w:rPr>
+          <w:noProof/>
+        </w:rPr>
+        <w:fldChar w:fldCharType="end"/>
+      </w:r>
       <w:r>
         <w:rPr>
           <w:noProof/>
@@ -31063,6 +31293,7 @@
       <w:r>
         <w:rPr>
           <w:rFonts w:ascii="Arial" w:hAnsi="Arial" w:cs="Arial"/>
+          <w:noProof/>
           <w:sz w:val="24"/>
           <w:szCs w:val="24"/>
         </w:rPr>
@@ -35738,6 +35969,7 @@
   <w:style w:type="character" w:default="1" w:styleId="Fontepargpadro">
     <w:name w:val="Default Paragraph Font"/>
     <w:uiPriority w:val="1"/>
+    <w:semiHidden/>
     <w:unhideWhenUsed/>
   </w:style>
   <w:style w:type="table" w:default="1" w:styleId="Tabelanormal">

</xml_diff>